<commit_message>
Caso de uso Actualizados
</commit_message>
<xml_diff>
--- a/Docs/CasosDeUso/Casos de Uso Aprendamos.docx
+++ b/Docs/CasosDeUso/Casos de Uso Aprendamos.docx
@@ -3853,6 +3853,1960 @@
             <w:r>
               <w:rPr/>
               <w:t>Usuario</w:t>
+            </w:r>
+          </w:p>
+        </w:tc>
+      </w:tr>
+    </w:tbl>
+    <w:p>
+      <w:pPr>
+        <w:pStyle w:val="Normal"/>
+        <w:rPr/>
+      </w:pPr>
+      <w:r>
+        <w:rPr/>
+      </w:r>
+    </w:p>
+    <w:p>
+      <w:pPr>
+        <w:pStyle w:val="Normal"/>
+        <w:rPr/>
+      </w:pPr>
+      <w:r>
+        <w:rPr/>
+      </w:r>
+    </w:p>
+    <w:p>
+      <w:pPr>
+        <w:pStyle w:val="Normal"/>
+        <w:rPr/>
+      </w:pPr>
+      <w:r>
+        <w:rPr/>
+      </w:r>
+    </w:p>
+    <w:p>
+      <w:pPr>
+        <w:pStyle w:val="Normal"/>
+        <w:rPr/>
+      </w:pPr>
+      <w:r>
+        <w:rPr/>
+      </w:r>
+    </w:p>
+    <w:tbl>
+      <w:tblPr>
+        <w:tblW w:w="9638" w:type="dxa"/>
+        <w:jc w:val="left"/>
+        <w:tblInd w:w="55" w:type="dxa"/>
+        <w:tblBorders>
+          <w:top w:val="single" w:sz="2" w:space="0" w:color="000000"/>
+          <w:left w:val="single" w:sz="2" w:space="0" w:color="000000"/>
+          <w:bottom w:val="single" w:sz="2" w:space="0" w:color="000000"/>
+          <w:insideH w:val="single" w:sz="2" w:space="0" w:color="000000"/>
+        </w:tblBorders>
+        <w:tblCellMar>
+          <w:top w:w="55" w:type="dxa"/>
+          <w:left w:w="54" w:type="dxa"/>
+          <w:bottom w:w="55" w:type="dxa"/>
+          <w:right w:w="55" w:type="dxa"/>
+        </w:tblCellMar>
+      </w:tblPr>
+      <w:tblGrid>
+        <w:gridCol w:w="4819"/>
+        <w:gridCol w:w="4819"/>
+      </w:tblGrid>
+      <w:tr>
+        <w:trPr/>
+        <w:tc>
+          <w:tcPr>
+            <w:tcW w:w="4819" w:type="dxa"/>
+            <w:tcBorders>
+              <w:top w:val="single" w:sz="2" w:space="0" w:color="000000"/>
+              <w:left w:val="single" w:sz="2" w:space="0" w:color="000000"/>
+              <w:bottom w:val="single" w:sz="2" w:space="0" w:color="000000"/>
+              <w:insideH w:val="single" w:sz="2" w:space="0" w:color="000000"/>
+            </w:tcBorders>
+            <w:shd w:fill="auto" w:val="clear"/>
+            <w:tcMar>
+              <w:left w:w="54" w:type="dxa"/>
+            </w:tcMar>
+          </w:tcPr>
+          <w:p>
+            <w:pPr>
+              <w:pStyle w:val="Contenidodelatabla"/>
+              <w:rPr/>
+            </w:pPr>
+            <w:r>
+              <w:rPr/>
+              <w:t>NOMBRE :</w:t>
+            </w:r>
+          </w:p>
+        </w:tc>
+        <w:tc>
+          <w:tcPr>
+            <w:tcW w:w="4819" w:type="dxa"/>
+            <w:tcBorders>
+              <w:top w:val="single" w:sz="2" w:space="0" w:color="000000"/>
+              <w:left w:val="single" w:sz="2" w:space="0" w:color="000000"/>
+              <w:bottom w:val="single" w:sz="2" w:space="0" w:color="000000"/>
+              <w:right w:val="single" w:sz="2" w:space="0" w:color="000000"/>
+              <w:insideH w:val="single" w:sz="2" w:space="0" w:color="000000"/>
+              <w:insideV w:val="single" w:sz="2" w:space="0" w:color="000000"/>
+            </w:tcBorders>
+            <w:shd w:fill="auto" w:val="clear"/>
+            <w:tcMar>
+              <w:left w:w="54" w:type="dxa"/>
+            </w:tcMar>
+          </w:tcPr>
+          <w:p>
+            <w:pPr>
+              <w:pStyle w:val="Contenidodelatabla"/>
+              <w:rPr/>
+            </w:pPr>
+            <w:r>
+              <w:rPr/>
+              <w:t>Inscribirse Curso Online</w:t>
+            </w:r>
+          </w:p>
+        </w:tc>
+      </w:tr>
+      <w:tr>
+        <w:trPr/>
+        <w:tc>
+          <w:tcPr>
+            <w:tcW w:w="4819" w:type="dxa"/>
+            <w:tcBorders>
+              <w:left w:val="single" w:sz="2" w:space="0" w:color="000000"/>
+              <w:bottom w:val="single" w:sz="2" w:space="0" w:color="000000"/>
+              <w:insideH w:val="single" w:sz="2" w:space="0" w:color="000000"/>
+            </w:tcBorders>
+            <w:shd w:fill="auto" w:val="clear"/>
+            <w:tcMar>
+              <w:left w:w="54" w:type="dxa"/>
+            </w:tcMar>
+          </w:tcPr>
+          <w:p>
+            <w:pPr>
+              <w:pStyle w:val="Contenidodelatabla"/>
+              <w:rPr/>
+            </w:pPr>
+            <w:r>
+              <w:rPr/>
+              <w:t>VERSIÓN  :</w:t>
+            </w:r>
+          </w:p>
+        </w:tc>
+        <w:tc>
+          <w:tcPr>
+            <w:tcW w:w="4819" w:type="dxa"/>
+            <w:tcBorders>
+              <w:left w:val="single" w:sz="2" w:space="0" w:color="000000"/>
+              <w:bottom w:val="single" w:sz="2" w:space="0" w:color="000000"/>
+              <w:right w:val="single" w:sz="2" w:space="0" w:color="000000"/>
+              <w:insideH w:val="single" w:sz="2" w:space="0" w:color="000000"/>
+              <w:insideV w:val="single" w:sz="2" w:space="0" w:color="000000"/>
+            </w:tcBorders>
+            <w:shd w:fill="auto" w:val="clear"/>
+            <w:tcMar>
+              <w:left w:w="54" w:type="dxa"/>
+            </w:tcMar>
+          </w:tcPr>
+          <w:p>
+            <w:pPr>
+              <w:pStyle w:val="Contenidodelatabla"/>
+              <w:rPr/>
+            </w:pPr>
+            <w:r>
+              <w:rPr/>
+              <w:t>2.0</w:t>
+            </w:r>
+          </w:p>
+        </w:tc>
+      </w:tr>
+      <w:tr>
+        <w:trPr/>
+        <w:tc>
+          <w:tcPr>
+            <w:tcW w:w="4819" w:type="dxa"/>
+            <w:tcBorders>
+              <w:left w:val="single" w:sz="2" w:space="0" w:color="000000"/>
+              <w:bottom w:val="single" w:sz="2" w:space="0" w:color="000000"/>
+              <w:insideH w:val="single" w:sz="2" w:space="0" w:color="000000"/>
+            </w:tcBorders>
+            <w:shd w:fill="auto" w:val="clear"/>
+            <w:tcMar>
+              <w:left w:w="54" w:type="dxa"/>
+            </w:tcMar>
+          </w:tcPr>
+          <w:p>
+            <w:pPr>
+              <w:pStyle w:val="Contenidodelatabla"/>
+              <w:rPr/>
+            </w:pPr>
+            <w:r>
+              <w:rPr/>
+              <w:t>PRECONDICIÓN :</w:t>
+            </w:r>
+          </w:p>
+        </w:tc>
+        <w:tc>
+          <w:tcPr>
+            <w:tcW w:w="4819" w:type="dxa"/>
+            <w:tcBorders>
+              <w:left w:val="single" w:sz="2" w:space="0" w:color="000000"/>
+              <w:bottom w:val="single" w:sz="2" w:space="0" w:color="000000"/>
+              <w:right w:val="single" w:sz="2" w:space="0" w:color="000000"/>
+              <w:insideH w:val="single" w:sz="2" w:space="0" w:color="000000"/>
+              <w:insideV w:val="single" w:sz="2" w:space="0" w:color="000000"/>
+            </w:tcBorders>
+            <w:shd w:fill="auto" w:val="clear"/>
+            <w:tcMar>
+              <w:left w:w="54" w:type="dxa"/>
+            </w:tcMar>
+          </w:tcPr>
+          <w:p>
+            <w:pPr>
+              <w:pStyle w:val="Contenidodelatabla"/>
+              <w:rPr/>
+            </w:pPr>
+            <w:r>
+              <w:rPr/>
+              <w:t>Estar Logueado y estar en la sección de Curso online.</w:t>
+            </w:r>
+          </w:p>
+        </w:tc>
+      </w:tr>
+      <w:tr>
+        <w:trPr/>
+        <w:tc>
+          <w:tcPr>
+            <w:tcW w:w="4819" w:type="dxa"/>
+            <w:tcBorders>
+              <w:left w:val="single" w:sz="2" w:space="0" w:color="000000"/>
+              <w:bottom w:val="single" w:sz="2" w:space="0" w:color="000000"/>
+              <w:insideH w:val="single" w:sz="2" w:space="0" w:color="000000"/>
+            </w:tcBorders>
+            <w:shd w:fill="auto" w:val="clear"/>
+            <w:tcMar>
+              <w:left w:w="54" w:type="dxa"/>
+            </w:tcMar>
+          </w:tcPr>
+          <w:p>
+            <w:pPr>
+              <w:pStyle w:val="Contenidodelatabla"/>
+              <w:rPr/>
+            </w:pPr>
+            <w:r>
+              <w:rPr/>
+              <w:t xml:space="preserve">DESCRIPCIÓN : </w:t>
+            </w:r>
+          </w:p>
+        </w:tc>
+        <w:tc>
+          <w:tcPr>
+            <w:tcW w:w="4819" w:type="dxa"/>
+            <w:tcBorders>
+              <w:left w:val="single" w:sz="2" w:space="0" w:color="000000"/>
+              <w:bottom w:val="single" w:sz="2" w:space="0" w:color="000000"/>
+              <w:right w:val="single" w:sz="2" w:space="0" w:color="000000"/>
+              <w:insideH w:val="single" w:sz="2" w:space="0" w:color="000000"/>
+              <w:insideV w:val="single" w:sz="2" w:space="0" w:color="000000"/>
+            </w:tcBorders>
+            <w:shd w:fill="auto" w:val="clear"/>
+            <w:tcMar>
+              <w:left w:w="54" w:type="dxa"/>
+            </w:tcMar>
+          </w:tcPr>
+          <w:p>
+            <w:pPr>
+              <w:pStyle w:val="Contenidodelatabla"/>
+              <w:rPr/>
+            </w:pPr>
+            <w:r>
+              <w:rPr/>
+              <w:t>El usuario se inscribe a un curso totalmente en linea  que consta de vídeos explicando las clases correspondientes.</w:t>
+            </w:r>
+          </w:p>
+        </w:tc>
+      </w:tr>
+      <w:tr>
+        <w:trPr/>
+        <w:tc>
+          <w:tcPr>
+            <w:tcW w:w="4819" w:type="dxa"/>
+            <w:tcBorders>
+              <w:left w:val="single" w:sz="2" w:space="0" w:color="000000"/>
+              <w:bottom w:val="single" w:sz="2" w:space="0" w:color="000000"/>
+              <w:insideH w:val="single" w:sz="2" w:space="0" w:color="000000"/>
+            </w:tcBorders>
+            <w:shd w:fill="auto" w:val="clear"/>
+            <w:tcMar>
+              <w:left w:w="54" w:type="dxa"/>
+            </w:tcMar>
+          </w:tcPr>
+          <w:p>
+            <w:pPr>
+              <w:pStyle w:val="Contenidodelatabla"/>
+              <w:rPr/>
+            </w:pPr>
+            <w:r>
+              <w:rPr/>
+              <w:t>FLUJO PRINCIPAL :</w:t>
+            </w:r>
+          </w:p>
+        </w:tc>
+        <w:tc>
+          <w:tcPr>
+            <w:tcW w:w="4819" w:type="dxa"/>
+            <w:tcBorders>
+              <w:left w:val="single" w:sz="2" w:space="0" w:color="000000"/>
+              <w:bottom w:val="single" w:sz="2" w:space="0" w:color="000000"/>
+              <w:right w:val="single" w:sz="2" w:space="0" w:color="000000"/>
+              <w:insideH w:val="single" w:sz="2" w:space="0" w:color="000000"/>
+              <w:insideV w:val="single" w:sz="2" w:space="0" w:color="000000"/>
+            </w:tcBorders>
+            <w:shd w:fill="auto" w:val="clear"/>
+            <w:tcMar>
+              <w:left w:w="54" w:type="dxa"/>
+            </w:tcMar>
+          </w:tcPr>
+          <w:tbl>
+            <w:tblPr>
+              <w:tblW w:w="4709" w:type="dxa"/>
+              <w:jc w:val="left"/>
+              <w:tblInd w:w="0" w:type="dxa"/>
+              <w:tblBorders>
+                <w:top w:val="single" w:sz="2" w:space="0" w:color="000000"/>
+                <w:left w:val="single" w:sz="2" w:space="0" w:color="000000"/>
+                <w:bottom w:val="single" w:sz="2" w:space="0" w:color="000000"/>
+                <w:insideH w:val="single" w:sz="2" w:space="0" w:color="000000"/>
+              </w:tblBorders>
+              <w:tblCellMar>
+                <w:top w:w="55" w:type="dxa"/>
+                <w:left w:w="54" w:type="dxa"/>
+                <w:bottom w:w="55" w:type="dxa"/>
+                <w:right w:w="55" w:type="dxa"/>
+              </w:tblCellMar>
+            </w:tblPr>
+            <w:tblGrid>
+              <w:gridCol w:w="2354"/>
+              <w:gridCol w:w="2355"/>
+            </w:tblGrid>
+            <w:tr>
+              <w:trPr/>
+              <w:tc>
+                <w:tcPr>
+                  <w:tcW w:w="2354" w:type="dxa"/>
+                  <w:tcBorders>
+                    <w:top w:val="single" w:sz="2" w:space="0" w:color="000000"/>
+                    <w:left w:val="single" w:sz="2" w:space="0" w:color="000000"/>
+                    <w:bottom w:val="single" w:sz="2" w:space="0" w:color="000000"/>
+                    <w:insideH w:val="single" w:sz="2" w:space="0" w:color="000000"/>
+                  </w:tcBorders>
+                  <w:shd w:fill="auto" w:val="clear"/>
+                  <w:tcMar>
+                    <w:left w:w="54" w:type="dxa"/>
+                  </w:tcMar>
+                </w:tcPr>
+                <w:p>
+                  <w:pPr>
+                    <w:pStyle w:val="Contenidodelatabla"/>
+                    <w:rPr/>
+                  </w:pPr>
+                  <w:r>
+                    <w:rPr/>
+                    <w:t>PASO</w:t>
+                  </w:r>
+                </w:p>
+              </w:tc>
+              <w:tc>
+                <w:tcPr>
+                  <w:tcW w:w="2355" w:type="dxa"/>
+                  <w:tcBorders>
+                    <w:top w:val="single" w:sz="2" w:space="0" w:color="000000"/>
+                    <w:left w:val="single" w:sz="2" w:space="0" w:color="000000"/>
+                    <w:bottom w:val="single" w:sz="2" w:space="0" w:color="000000"/>
+                    <w:right w:val="single" w:sz="2" w:space="0" w:color="000000"/>
+                    <w:insideH w:val="single" w:sz="2" w:space="0" w:color="000000"/>
+                    <w:insideV w:val="single" w:sz="2" w:space="0" w:color="000000"/>
+                  </w:tcBorders>
+                  <w:shd w:fill="auto" w:val="clear"/>
+                  <w:tcMar>
+                    <w:left w:w="54" w:type="dxa"/>
+                  </w:tcMar>
+                </w:tcPr>
+                <w:p>
+                  <w:pPr>
+                    <w:pStyle w:val="Contenidodelatabla"/>
+                    <w:rPr/>
+                  </w:pPr>
+                  <w:r>
+                    <w:rPr/>
+                    <w:t>ACCIÓN</w:t>
+                  </w:r>
+                </w:p>
+              </w:tc>
+            </w:tr>
+            <w:tr>
+              <w:trPr/>
+              <w:tc>
+                <w:tcPr>
+                  <w:tcW w:w="2354" w:type="dxa"/>
+                  <w:tcBorders>
+                    <w:left w:val="single" w:sz="2" w:space="0" w:color="000000"/>
+                    <w:bottom w:val="single" w:sz="2" w:space="0" w:color="000000"/>
+                    <w:insideH w:val="single" w:sz="2" w:space="0" w:color="000000"/>
+                  </w:tcBorders>
+                  <w:shd w:fill="auto" w:val="clear"/>
+                  <w:tcMar>
+                    <w:left w:w="54" w:type="dxa"/>
+                  </w:tcMar>
+                </w:tcPr>
+                <w:p>
+                  <w:pPr>
+                    <w:pStyle w:val="Contenidodelatabla"/>
+                    <w:rPr/>
+                  </w:pPr>
+                  <w:r>
+                    <w:rPr/>
+                    <w:t>1</w:t>
+                  </w:r>
+                </w:p>
+              </w:tc>
+              <w:tc>
+                <w:tcPr>
+                  <w:tcW w:w="2355" w:type="dxa"/>
+                  <w:tcBorders>
+                    <w:left w:val="single" w:sz="2" w:space="0" w:color="000000"/>
+                    <w:bottom w:val="single" w:sz="2" w:space="0" w:color="000000"/>
+                    <w:right w:val="single" w:sz="2" w:space="0" w:color="000000"/>
+                    <w:insideH w:val="single" w:sz="2" w:space="0" w:color="000000"/>
+                    <w:insideV w:val="single" w:sz="2" w:space="0" w:color="000000"/>
+                  </w:tcBorders>
+                  <w:shd w:fill="auto" w:val="clear"/>
+                  <w:tcMar>
+                    <w:left w:w="54" w:type="dxa"/>
+                  </w:tcMar>
+                </w:tcPr>
+                <w:p>
+                  <w:pPr>
+                    <w:pStyle w:val="Contenidodelatabla"/>
+                    <w:rPr/>
+                  </w:pPr>
+                  <w:r>
+                    <w:rPr/>
+                    <w:t>El usuario selecciona el curso</w:t>
+                  </w:r>
+                </w:p>
+              </w:tc>
+            </w:tr>
+            <w:tr>
+              <w:trPr/>
+              <w:tc>
+                <w:tcPr>
+                  <w:tcW w:w="2354" w:type="dxa"/>
+                  <w:tcBorders>
+                    <w:left w:val="single" w:sz="2" w:space="0" w:color="000000"/>
+                    <w:bottom w:val="single" w:sz="2" w:space="0" w:color="000000"/>
+                    <w:insideH w:val="single" w:sz="2" w:space="0" w:color="000000"/>
+                  </w:tcBorders>
+                  <w:shd w:fill="auto" w:val="clear"/>
+                  <w:tcMar>
+                    <w:left w:w="54" w:type="dxa"/>
+                  </w:tcMar>
+                </w:tcPr>
+                <w:p>
+                  <w:pPr>
+                    <w:pStyle w:val="Contenidodelatabla"/>
+                    <w:rPr/>
+                  </w:pPr>
+                  <w:r>
+                    <w:rPr/>
+                    <w:t>2</w:t>
+                  </w:r>
+                </w:p>
+              </w:tc>
+              <w:tc>
+                <w:tcPr>
+                  <w:tcW w:w="2355" w:type="dxa"/>
+                  <w:tcBorders>
+                    <w:left w:val="single" w:sz="2" w:space="0" w:color="000000"/>
+                    <w:bottom w:val="single" w:sz="2" w:space="0" w:color="000000"/>
+                    <w:right w:val="single" w:sz="2" w:space="0" w:color="000000"/>
+                    <w:insideH w:val="single" w:sz="2" w:space="0" w:color="000000"/>
+                    <w:insideV w:val="single" w:sz="2" w:space="0" w:color="000000"/>
+                  </w:tcBorders>
+                  <w:shd w:fill="auto" w:val="clear"/>
+                  <w:tcMar>
+                    <w:left w:w="54" w:type="dxa"/>
+                  </w:tcMar>
+                </w:tcPr>
+                <w:p>
+                  <w:pPr>
+                    <w:pStyle w:val="Contenidodelatabla"/>
+                    <w:rPr/>
+                  </w:pPr>
+                  <w:r>
+                    <w:rPr/>
+                    <w:t>Solicita las inscripción</w:t>
+                  </w:r>
+                </w:p>
+              </w:tc>
+            </w:tr>
+            <w:tr>
+              <w:trPr/>
+              <w:tc>
+                <w:tcPr>
+                  <w:tcW w:w="2354" w:type="dxa"/>
+                  <w:tcBorders>
+                    <w:left w:val="single" w:sz="2" w:space="0" w:color="000000"/>
+                    <w:bottom w:val="single" w:sz="2" w:space="0" w:color="000000"/>
+                    <w:insideH w:val="single" w:sz="2" w:space="0" w:color="000000"/>
+                  </w:tcBorders>
+                  <w:shd w:fill="auto" w:val="clear"/>
+                  <w:tcMar>
+                    <w:left w:w="54" w:type="dxa"/>
+                  </w:tcMar>
+                </w:tcPr>
+                <w:p>
+                  <w:pPr>
+                    <w:pStyle w:val="Contenidodelatabla"/>
+                    <w:rPr/>
+                  </w:pPr>
+                  <w:r>
+                    <w:rPr/>
+                    <w:t>3</w:t>
+                  </w:r>
+                </w:p>
+              </w:tc>
+              <w:tc>
+                <w:tcPr>
+                  <w:tcW w:w="2355" w:type="dxa"/>
+                  <w:tcBorders>
+                    <w:left w:val="single" w:sz="2" w:space="0" w:color="000000"/>
+                    <w:bottom w:val="single" w:sz="2" w:space="0" w:color="000000"/>
+                    <w:right w:val="single" w:sz="2" w:space="0" w:color="000000"/>
+                    <w:insideH w:val="single" w:sz="2" w:space="0" w:color="000000"/>
+                    <w:insideV w:val="single" w:sz="2" w:space="0" w:color="000000"/>
+                  </w:tcBorders>
+                  <w:shd w:fill="auto" w:val="clear"/>
+                  <w:tcMar>
+                    <w:left w:w="54" w:type="dxa"/>
+                  </w:tcMar>
+                </w:tcPr>
+                <w:p>
+                  <w:pPr>
+                    <w:pStyle w:val="Contenidodelatabla"/>
+                    <w:rPr/>
+                  </w:pPr>
+                  <w:r>
+                    <w:rPr/>
+                    <w:t>Se le solicita el pago por el curso.</w:t>
+                  </w:r>
+                </w:p>
+              </w:tc>
+            </w:tr>
+            <w:tr>
+              <w:trPr/>
+              <w:tc>
+                <w:tcPr>
+                  <w:tcW w:w="2354" w:type="dxa"/>
+                  <w:tcBorders>
+                    <w:left w:val="single" w:sz="2" w:space="0" w:color="000000"/>
+                    <w:bottom w:val="single" w:sz="2" w:space="0" w:color="000000"/>
+                    <w:insideH w:val="single" w:sz="2" w:space="0" w:color="000000"/>
+                  </w:tcBorders>
+                  <w:shd w:fill="auto" w:val="clear"/>
+                  <w:tcMar>
+                    <w:left w:w="54" w:type="dxa"/>
+                  </w:tcMar>
+                </w:tcPr>
+                <w:p>
+                  <w:pPr>
+                    <w:pStyle w:val="Contenidodelatabla"/>
+                    <w:rPr/>
+                  </w:pPr>
+                  <w:r>
+                    <w:rPr/>
+                    <w:t>4</w:t>
+                  </w:r>
+                </w:p>
+              </w:tc>
+              <w:tc>
+                <w:tcPr>
+                  <w:tcW w:w="2355" w:type="dxa"/>
+                  <w:tcBorders>
+                    <w:left w:val="single" w:sz="2" w:space="0" w:color="000000"/>
+                    <w:bottom w:val="single" w:sz="2" w:space="0" w:color="000000"/>
+                    <w:right w:val="single" w:sz="2" w:space="0" w:color="000000"/>
+                    <w:insideH w:val="single" w:sz="2" w:space="0" w:color="000000"/>
+                    <w:insideV w:val="single" w:sz="2" w:space="0" w:color="000000"/>
+                  </w:tcBorders>
+                  <w:shd w:fill="auto" w:val="clear"/>
+                  <w:tcMar>
+                    <w:left w:w="54" w:type="dxa"/>
+                  </w:tcMar>
+                </w:tcPr>
+                <w:p>
+                  <w:pPr>
+                    <w:pStyle w:val="Contenidodelatabla"/>
+                    <w:rPr/>
+                  </w:pPr>
+                  <w:r>
+                    <w:rPr/>
+                    <w:t>Se da la bienvenida al usuario al curso.</w:t>
+                  </w:r>
+                </w:p>
+              </w:tc>
+            </w:tr>
+          </w:tbl>
+          <w:p>
+            <w:pPr>
+              <w:pStyle w:val="Contenidodelatabla"/>
+              <w:rPr/>
+            </w:pPr>
+            <w:r>
+              <w:rPr/>
+            </w:r>
+          </w:p>
+        </w:tc>
+      </w:tr>
+      <w:tr>
+        <w:trPr/>
+        <w:tc>
+          <w:tcPr>
+            <w:tcW w:w="4819" w:type="dxa"/>
+            <w:tcBorders>
+              <w:left w:val="single" w:sz="2" w:space="0" w:color="000000"/>
+              <w:bottom w:val="single" w:sz="2" w:space="0" w:color="000000"/>
+              <w:insideH w:val="single" w:sz="2" w:space="0" w:color="000000"/>
+            </w:tcBorders>
+            <w:shd w:fill="auto" w:val="clear"/>
+            <w:tcMar>
+              <w:left w:w="54" w:type="dxa"/>
+            </w:tcMar>
+          </w:tcPr>
+          <w:p>
+            <w:pPr>
+              <w:pStyle w:val="Contenidodelatabla"/>
+              <w:rPr/>
+            </w:pPr>
+            <w:r>
+              <w:rPr/>
+              <w:t>EXCEPCIONES :</w:t>
+            </w:r>
+          </w:p>
+        </w:tc>
+        <w:tc>
+          <w:tcPr>
+            <w:tcW w:w="4819" w:type="dxa"/>
+            <w:tcBorders>
+              <w:left w:val="single" w:sz="2" w:space="0" w:color="000000"/>
+              <w:bottom w:val="single" w:sz="2" w:space="0" w:color="000000"/>
+              <w:right w:val="single" w:sz="2" w:space="0" w:color="000000"/>
+              <w:insideH w:val="single" w:sz="2" w:space="0" w:color="000000"/>
+              <w:insideV w:val="single" w:sz="2" w:space="0" w:color="000000"/>
+            </w:tcBorders>
+            <w:shd w:fill="auto" w:val="clear"/>
+            <w:tcMar>
+              <w:left w:w="54" w:type="dxa"/>
+            </w:tcMar>
+          </w:tcPr>
+          <w:tbl>
+            <w:tblPr>
+              <w:tblW w:w="4709" w:type="dxa"/>
+              <w:jc w:val="left"/>
+              <w:tblInd w:w="0" w:type="dxa"/>
+              <w:tblBorders>
+                <w:top w:val="single" w:sz="2" w:space="0" w:color="000000"/>
+                <w:left w:val="single" w:sz="2" w:space="0" w:color="000000"/>
+                <w:bottom w:val="single" w:sz="2" w:space="0" w:color="000000"/>
+                <w:insideH w:val="single" w:sz="2" w:space="0" w:color="000000"/>
+              </w:tblBorders>
+              <w:tblCellMar>
+                <w:top w:w="55" w:type="dxa"/>
+                <w:left w:w="54" w:type="dxa"/>
+                <w:bottom w:w="55" w:type="dxa"/>
+                <w:right w:w="55" w:type="dxa"/>
+              </w:tblCellMar>
+            </w:tblPr>
+            <w:tblGrid>
+              <w:gridCol w:w="2354"/>
+              <w:gridCol w:w="2355"/>
+            </w:tblGrid>
+            <w:tr>
+              <w:trPr/>
+              <w:tc>
+                <w:tcPr>
+                  <w:tcW w:w="2354" w:type="dxa"/>
+                  <w:tcBorders>
+                    <w:top w:val="single" w:sz="2" w:space="0" w:color="000000"/>
+                    <w:left w:val="single" w:sz="2" w:space="0" w:color="000000"/>
+                    <w:bottom w:val="single" w:sz="2" w:space="0" w:color="000000"/>
+                    <w:insideH w:val="single" w:sz="2" w:space="0" w:color="000000"/>
+                  </w:tcBorders>
+                  <w:shd w:fill="auto" w:val="clear"/>
+                  <w:tcMar>
+                    <w:left w:w="54" w:type="dxa"/>
+                  </w:tcMar>
+                </w:tcPr>
+                <w:p>
+                  <w:pPr>
+                    <w:pStyle w:val="Contenidodelatabla"/>
+                    <w:rPr/>
+                  </w:pPr>
+                  <w:r>
+                    <w:rPr/>
+                    <w:t>PASO</w:t>
+                  </w:r>
+                </w:p>
+              </w:tc>
+              <w:tc>
+                <w:tcPr>
+                  <w:tcW w:w="2355" w:type="dxa"/>
+                  <w:tcBorders>
+                    <w:top w:val="single" w:sz="2" w:space="0" w:color="000000"/>
+                    <w:left w:val="single" w:sz="2" w:space="0" w:color="000000"/>
+                    <w:bottom w:val="single" w:sz="2" w:space="0" w:color="000000"/>
+                    <w:right w:val="single" w:sz="2" w:space="0" w:color="000000"/>
+                    <w:insideH w:val="single" w:sz="2" w:space="0" w:color="000000"/>
+                    <w:insideV w:val="single" w:sz="2" w:space="0" w:color="000000"/>
+                  </w:tcBorders>
+                  <w:shd w:fill="auto" w:val="clear"/>
+                  <w:tcMar>
+                    <w:left w:w="54" w:type="dxa"/>
+                  </w:tcMar>
+                </w:tcPr>
+                <w:p>
+                  <w:pPr>
+                    <w:pStyle w:val="Contenidodelatabla"/>
+                    <w:rPr/>
+                  </w:pPr>
+                  <w:r>
+                    <w:rPr/>
+                    <w:t>ACCIÓN</w:t>
+                  </w:r>
+                </w:p>
+              </w:tc>
+            </w:tr>
+            <w:tr>
+              <w:trPr/>
+              <w:tc>
+                <w:tcPr>
+                  <w:tcW w:w="2354" w:type="dxa"/>
+                  <w:tcBorders>
+                    <w:left w:val="single" w:sz="2" w:space="0" w:color="000000"/>
+                    <w:bottom w:val="single" w:sz="2" w:space="0" w:color="000000"/>
+                    <w:insideH w:val="single" w:sz="2" w:space="0" w:color="000000"/>
+                  </w:tcBorders>
+                  <w:shd w:fill="auto" w:val="clear"/>
+                  <w:tcMar>
+                    <w:left w:w="54" w:type="dxa"/>
+                  </w:tcMar>
+                </w:tcPr>
+                <w:p>
+                  <w:pPr>
+                    <w:pStyle w:val="Contenidodelatabla"/>
+                    <w:rPr/>
+                  </w:pPr>
+                  <w:r>
+                    <w:rPr/>
+                    <w:t>3</w:t>
+                  </w:r>
+                </w:p>
+              </w:tc>
+              <w:tc>
+                <w:tcPr>
+                  <w:tcW w:w="2355" w:type="dxa"/>
+                  <w:tcBorders>
+                    <w:left w:val="single" w:sz="2" w:space="0" w:color="000000"/>
+                    <w:bottom w:val="single" w:sz="2" w:space="0" w:color="000000"/>
+                    <w:right w:val="single" w:sz="2" w:space="0" w:color="000000"/>
+                    <w:insideH w:val="single" w:sz="2" w:space="0" w:color="000000"/>
+                    <w:insideV w:val="single" w:sz="2" w:space="0" w:color="000000"/>
+                  </w:tcBorders>
+                  <w:shd w:fill="auto" w:val="clear"/>
+                  <w:tcMar>
+                    <w:left w:w="54" w:type="dxa"/>
+                  </w:tcMar>
+                </w:tcPr>
+                <w:p>
+                  <w:pPr>
+                    <w:pStyle w:val="Contenidodelatabla"/>
+                    <w:rPr/>
+                  </w:pPr>
+                  <w:r>
+                    <w:rPr/>
+                    <w:t xml:space="preserve">Si el pago es denegado </w:t>
+                  </w:r>
+                </w:p>
+                <w:p>
+                  <w:pPr>
+                    <w:pStyle w:val="Contenidodelatabla"/>
+                    <w:rPr/>
+                  </w:pPr>
+                  <w:r>
+                    <w:rPr/>
+                    <w:t>se le informa al usuario que no se concreto  la compra del curso.</w:t>
+                  </w:r>
+                </w:p>
+              </w:tc>
+            </w:tr>
+          </w:tbl>
+          <w:p>
+            <w:pPr>
+              <w:pStyle w:val="Contenidodelatabla"/>
+              <w:rPr/>
+            </w:pPr>
+            <w:r>
+              <w:rPr/>
+            </w:r>
+          </w:p>
+        </w:tc>
+      </w:tr>
+      <w:tr>
+        <w:trPr/>
+        <w:tc>
+          <w:tcPr>
+            <w:tcW w:w="4819" w:type="dxa"/>
+            <w:tcBorders>
+              <w:left w:val="single" w:sz="2" w:space="0" w:color="000000"/>
+              <w:bottom w:val="single" w:sz="2" w:space="0" w:color="000000"/>
+              <w:insideH w:val="single" w:sz="2" w:space="0" w:color="000000"/>
+            </w:tcBorders>
+            <w:shd w:fill="auto" w:val="clear"/>
+            <w:tcMar>
+              <w:left w:w="54" w:type="dxa"/>
+            </w:tcMar>
+          </w:tcPr>
+          <w:p>
+            <w:pPr>
+              <w:pStyle w:val="Contenidodelatabla"/>
+              <w:rPr/>
+            </w:pPr>
+            <w:r>
+              <w:rPr/>
+              <w:t>POST CONDICIÓN :</w:t>
+            </w:r>
+          </w:p>
+        </w:tc>
+        <w:tc>
+          <w:tcPr>
+            <w:tcW w:w="4819" w:type="dxa"/>
+            <w:tcBorders>
+              <w:left w:val="single" w:sz="2" w:space="0" w:color="000000"/>
+              <w:bottom w:val="single" w:sz="2" w:space="0" w:color="000000"/>
+              <w:right w:val="single" w:sz="2" w:space="0" w:color="000000"/>
+              <w:insideH w:val="single" w:sz="2" w:space="0" w:color="000000"/>
+              <w:insideV w:val="single" w:sz="2" w:space="0" w:color="000000"/>
+            </w:tcBorders>
+            <w:shd w:fill="auto" w:val="clear"/>
+            <w:tcMar>
+              <w:left w:w="54" w:type="dxa"/>
+            </w:tcMar>
+          </w:tcPr>
+          <w:p>
+            <w:pPr>
+              <w:pStyle w:val="Contenidodelatabla"/>
+              <w:rPr/>
+            </w:pPr>
+            <w:r>
+              <w:rPr/>
+              <w:t>El usuario quedo debidamente matriculado en el curso.</w:t>
+            </w:r>
+          </w:p>
+        </w:tc>
+      </w:tr>
+      <w:tr>
+        <w:trPr/>
+        <w:tc>
+          <w:tcPr>
+            <w:tcW w:w="4819" w:type="dxa"/>
+            <w:tcBorders>
+              <w:left w:val="single" w:sz="2" w:space="0" w:color="000000"/>
+              <w:bottom w:val="single" w:sz="2" w:space="0" w:color="000000"/>
+              <w:insideH w:val="single" w:sz="2" w:space="0" w:color="000000"/>
+            </w:tcBorders>
+            <w:shd w:fill="auto" w:val="clear"/>
+            <w:tcMar>
+              <w:left w:w="54" w:type="dxa"/>
+            </w:tcMar>
+          </w:tcPr>
+          <w:p>
+            <w:pPr>
+              <w:pStyle w:val="Contenidodelatabla"/>
+              <w:rPr/>
+            </w:pPr>
+            <w:r>
+              <w:rPr/>
+              <w:t>ACTORES :</w:t>
+            </w:r>
+          </w:p>
+        </w:tc>
+        <w:tc>
+          <w:tcPr>
+            <w:tcW w:w="4819" w:type="dxa"/>
+            <w:tcBorders>
+              <w:left w:val="single" w:sz="2" w:space="0" w:color="000000"/>
+              <w:bottom w:val="single" w:sz="2" w:space="0" w:color="000000"/>
+              <w:right w:val="single" w:sz="2" w:space="0" w:color="000000"/>
+              <w:insideH w:val="single" w:sz="2" w:space="0" w:color="000000"/>
+              <w:insideV w:val="single" w:sz="2" w:space="0" w:color="000000"/>
+            </w:tcBorders>
+            <w:shd w:fill="auto" w:val="clear"/>
+            <w:tcMar>
+              <w:left w:w="54" w:type="dxa"/>
+            </w:tcMar>
+          </w:tcPr>
+          <w:p>
+            <w:pPr>
+              <w:pStyle w:val="Contenidodelatabla"/>
+              <w:rPr/>
+            </w:pPr>
+            <w:r>
+              <w:rPr/>
+              <w:t>Usuario.</w:t>
+            </w:r>
+          </w:p>
+        </w:tc>
+      </w:tr>
+    </w:tbl>
+    <w:p>
+      <w:pPr>
+        <w:pStyle w:val="Normal"/>
+        <w:rPr/>
+      </w:pPr>
+      <w:r>
+        <w:rPr/>
+      </w:r>
+    </w:p>
+    <w:p>
+      <w:pPr>
+        <w:pStyle w:val="Normal"/>
+        <w:rPr/>
+      </w:pPr>
+      <w:r>
+        <w:rPr/>
+      </w:r>
+    </w:p>
+    <w:tbl>
+      <w:tblPr>
+        <w:tblW w:w="9638" w:type="dxa"/>
+        <w:jc w:val="left"/>
+        <w:tblInd w:w="55" w:type="dxa"/>
+        <w:tblBorders>
+          <w:top w:val="single" w:sz="2" w:space="0" w:color="000000"/>
+          <w:left w:val="single" w:sz="2" w:space="0" w:color="000000"/>
+          <w:bottom w:val="single" w:sz="2" w:space="0" w:color="000000"/>
+          <w:insideH w:val="single" w:sz="2" w:space="0" w:color="000000"/>
+        </w:tblBorders>
+        <w:tblCellMar>
+          <w:top w:w="55" w:type="dxa"/>
+          <w:left w:w="54" w:type="dxa"/>
+          <w:bottom w:w="55" w:type="dxa"/>
+          <w:right w:w="55" w:type="dxa"/>
+        </w:tblCellMar>
+      </w:tblPr>
+      <w:tblGrid>
+        <w:gridCol w:w="4819"/>
+        <w:gridCol w:w="4819"/>
+      </w:tblGrid>
+      <w:tr>
+        <w:trPr/>
+        <w:tc>
+          <w:tcPr>
+            <w:tcW w:w="4819" w:type="dxa"/>
+            <w:tcBorders>
+              <w:top w:val="single" w:sz="2" w:space="0" w:color="000000"/>
+              <w:left w:val="single" w:sz="2" w:space="0" w:color="000000"/>
+              <w:bottom w:val="single" w:sz="2" w:space="0" w:color="000000"/>
+              <w:insideH w:val="single" w:sz="2" w:space="0" w:color="000000"/>
+            </w:tcBorders>
+            <w:shd w:fill="auto" w:val="clear"/>
+            <w:tcMar>
+              <w:left w:w="54" w:type="dxa"/>
+            </w:tcMar>
+          </w:tcPr>
+          <w:p>
+            <w:pPr>
+              <w:pStyle w:val="Contenidodelatabla"/>
+              <w:rPr/>
+            </w:pPr>
+            <w:r>
+              <w:rPr/>
+              <w:t>NOMBRE :</w:t>
+            </w:r>
+          </w:p>
+        </w:tc>
+        <w:tc>
+          <w:tcPr>
+            <w:tcW w:w="4819" w:type="dxa"/>
+            <w:tcBorders>
+              <w:top w:val="single" w:sz="2" w:space="0" w:color="000000"/>
+              <w:left w:val="single" w:sz="2" w:space="0" w:color="000000"/>
+              <w:bottom w:val="single" w:sz="2" w:space="0" w:color="000000"/>
+              <w:right w:val="single" w:sz="2" w:space="0" w:color="000000"/>
+              <w:insideH w:val="single" w:sz="2" w:space="0" w:color="000000"/>
+              <w:insideV w:val="single" w:sz="2" w:space="0" w:color="000000"/>
+            </w:tcBorders>
+            <w:shd w:fill="auto" w:val="clear"/>
+            <w:tcMar>
+              <w:left w:w="54" w:type="dxa"/>
+            </w:tcMar>
+          </w:tcPr>
+          <w:p>
+            <w:pPr>
+              <w:pStyle w:val="Contenidodelatabla"/>
+              <w:rPr/>
+            </w:pPr>
+            <w:r>
+              <w:rPr/>
+              <w:t>Pago</w:t>
+            </w:r>
+          </w:p>
+        </w:tc>
+      </w:tr>
+      <w:tr>
+        <w:trPr/>
+        <w:tc>
+          <w:tcPr>
+            <w:tcW w:w="4819" w:type="dxa"/>
+            <w:tcBorders>
+              <w:left w:val="single" w:sz="2" w:space="0" w:color="000000"/>
+              <w:bottom w:val="single" w:sz="2" w:space="0" w:color="000000"/>
+              <w:insideH w:val="single" w:sz="2" w:space="0" w:color="000000"/>
+            </w:tcBorders>
+            <w:shd w:fill="auto" w:val="clear"/>
+            <w:tcMar>
+              <w:left w:w="54" w:type="dxa"/>
+            </w:tcMar>
+          </w:tcPr>
+          <w:p>
+            <w:pPr>
+              <w:pStyle w:val="Contenidodelatabla"/>
+              <w:rPr/>
+            </w:pPr>
+            <w:r>
+              <w:rPr/>
+              <w:t>VERSIÓN  :</w:t>
+            </w:r>
+          </w:p>
+        </w:tc>
+        <w:tc>
+          <w:tcPr>
+            <w:tcW w:w="4819" w:type="dxa"/>
+            <w:tcBorders>
+              <w:left w:val="single" w:sz="2" w:space="0" w:color="000000"/>
+              <w:bottom w:val="single" w:sz="2" w:space="0" w:color="000000"/>
+              <w:right w:val="single" w:sz="2" w:space="0" w:color="000000"/>
+              <w:insideH w:val="single" w:sz="2" w:space="0" w:color="000000"/>
+              <w:insideV w:val="single" w:sz="2" w:space="0" w:color="000000"/>
+            </w:tcBorders>
+            <w:shd w:fill="auto" w:val="clear"/>
+            <w:tcMar>
+              <w:left w:w="54" w:type="dxa"/>
+            </w:tcMar>
+          </w:tcPr>
+          <w:p>
+            <w:pPr>
+              <w:pStyle w:val="Contenidodelatabla"/>
+              <w:rPr/>
+            </w:pPr>
+            <w:r>
+              <w:rPr/>
+              <w:t>2.0</w:t>
+            </w:r>
+          </w:p>
+        </w:tc>
+      </w:tr>
+      <w:tr>
+        <w:trPr/>
+        <w:tc>
+          <w:tcPr>
+            <w:tcW w:w="4819" w:type="dxa"/>
+            <w:tcBorders>
+              <w:left w:val="single" w:sz="2" w:space="0" w:color="000000"/>
+              <w:bottom w:val="single" w:sz="2" w:space="0" w:color="000000"/>
+              <w:insideH w:val="single" w:sz="2" w:space="0" w:color="000000"/>
+            </w:tcBorders>
+            <w:shd w:fill="auto" w:val="clear"/>
+            <w:tcMar>
+              <w:left w:w="54" w:type="dxa"/>
+            </w:tcMar>
+          </w:tcPr>
+          <w:p>
+            <w:pPr>
+              <w:pStyle w:val="Contenidodelatabla"/>
+              <w:rPr/>
+            </w:pPr>
+            <w:r>
+              <w:rPr/>
+              <w:t>PRECONDICIÓN :</w:t>
+            </w:r>
+          </w:p>
+        </w:tc>
+        <w:tc>
+          <w:tcPr>
+            <w:tcW w:w="4819" w:type="dxa"/>
+            <w:tcBorders>
+              <w:left w:val="single" w:sz="2" w:space="0" w:color="000000"/>
+              <w:bottom w:val="single" w:sz="2" w:space="0" w:color="000000"/>
+              <w:right w:val="single" w:sz="2" w:space="0" w:color="000000"/>
+              <w:insideH w:val="single" w:sz="2" w:space="0" w:color="000000"/>
+              <w:insideV w:val="single" w:sz="2" w:space="0" w:color="000000"/>
+            </w:tcBorders>
+            <w:shd w:fill="auto" w:val="clear"/>
+            <w:tcMar>
+              <w:left w:w="54" w:type="dxa"/>
+            </w:tcMar>
+          </w:tcPr>
+          <w:p>
+            <w:pPr>
+              <w:pStyle w:val="Contenidodelatabla"/>
+              <w:rPr/>
+            </w:pPr>
+            <w:r>
+              <w:rPr/>
+              <w:t>Haber solicitado la inscripción a un curso.</w:t>
+            </w:r>
+          </w:p>
+        </w:tc>
+      </w:tr>
+      <w:tr>
+        <w:trPr/>
+        <w:tc>
+          <w:tcPr>
+            <w:tcW w:w="4819" w:type="dxa"/>
+            <w:tcBorders>
+              <w:left w:val="single" w:sz="2" w:space="0" w:color="000000"/>
+              <w:bottom w:val="single" w:sz="2" w:space="0" w:color="000000"/>
+              <w:insideH w:val="single" w:sz="2" w:space="0" w:color="000000"/>
+            </w:tcBorders>
+            <w:shd w:fill="auto" w:val="clear"/>
+            <w:tcMar>
+              <w:left w:w="54" w:type="dxa"/>
+            </w:tcMar>
+          </w:tcPr>
+          <w:p>
+            <w:pPr>
+              <w:pStyle w:val="Contenidodelatabla"/>
+              <w:rPr/>
+            </w:pPr>
+            <w:r>
+              <w:rPr/>
+              <w:t xml:space="preserve">DESCRIPCIÓN : </w:t>
+            </w:r>
+          </w:p>
+        </w:tc>
+        <w:tc>
+          <w:tcPr>
+            <w:tcW w:w="4819" w:type="dxa"/>
+            <w:tcBorders>
+              <w:left w:val="single" w:sz="2" w:space="0" w:color="000000"/>
+              <w:bottom w:val="single" w:sz="2" w:space="0" w:color="000000"/>
+              <w:right w:val="single" w:sz="2" w:space="0" w:color="000000"/>
+              <w:insideH w:val="single" w:sz="2" w:space="0" w:color="000000"/>
+              <w:insideV w:val="single" w:sz="2" w:space="0" w:color="000000"/>
+            </w:tcBorders>
+            <w:shd w:fill="auto" w:val="clear"/>
+            <w:tcMar>
+              <w:left w:w="54" w:type="dxa"/>
+            </w:tcMar>
+          </w:tcPr>
+          <w:p>
+            <w:pPr>
+              <w:pStyle w:val="Contenidodelatabla"/>
+              <w:rPr/>
+            </w:pPr>
+            <w:r>
+              <w:rPr/>
+              <w:t xml:space="preserve">Se realiza el pago del curso vía tarjeta de crédito </w:t>
+            </w:r>
+          </w:p>
+        </w:tc>
+      </w:tr>
+      <w:tr>
+        <w:trPr/>
+        <w:tc>
+          <w:tcPr>
+            <w:tcW w:w="4819" w:type="dxa"/>
+            <w:tcBorders>
+              <w:left w:val="single" w:sz="2" w:space="0" w:color="000000"/>
+              <w:bottom w:val="single" w:sz="2" w:space="0" w:color="000000"/>
+              <w:insideH w:val="single" w:sz="2" w:space="0" w:color="000000"/>
+            </w:tcBorders>
+            <w:shd w:fill="auto" w:val="clear"/>
+            <w:tcMar>
+              <w:left w:w="54" w:type="dxa"/>
+            </w:tcMar>
+          </w:tcPr>
+          <w:p>
+            <w:pPr>
+              <w:pStyle w:val="Contenidodelatabla"/>
+              <w:rPr/>
+            </w:pPr>
+            <w:r>
+              <w:rPr/>
+              <w:t>FLUJO PRINCIPAL :</w:t>
+            </w:r>
+          </w:p>
+        </w:tc>
+        <w:tc>
+          <w:tcPr>
+            <w:tcW w:w="4819" w:type="dxa"/>
+            <w:tcBorders>
+              <w:left w:val="single" w:sz="2" w:space="0" w:color="000000"/>
+              <w:bottom w:val="single" w:sz="2" w:space="0" w:color="000000"/>
+              <w:right w:val="single" w:sz="2" w:space="0" w:color="000000"/>
+              <w:insideH w:val="single" w:sz="2" w:space="0" w:color="000000"/>
+              <w:insideV w:val="single" w:sz="2" w:space="0" w:color="000000"/>
+            </w:tcBorders>
+            <w:shd w:fill="auto" w:val="clear"/>
+            <w:tcMar>
+              <w:left w:w="54" w:type="dxa"/>
+            </w:tcMar>
+          </w:tcPr>
+          <w:tbl>
+            <w:tblPr>
+              <w:tblW w:w="4709" w:type="dxa"/>
+              <w:jc w:val="left"/>
+              <w:tblInd w:w="0" w:type="dxa"/>
+              <w:tblBorders>
+                <w:top w:val="single" w:sz="2" w:space="0" w:color="000000"/>
+                <w:left w:val="single" w:sz="2" w:space="0" w:color="000000"/>
+                <w:bottom w:val="single" w:sz="2" w:space="0" w:color="000000"/>
+                <w:insideH w:val="single" w:sz="2" w:space="0" w:color="000000"/>
+              </w:tblBorders>
+              <w:tblCellMar>
+                <w:top w:w="55" w:type="dxa"/>
+                <w:left w:w="54" w:type="dxa"/>
+                <w:bottom w:w="55" w:type="dxa"/>
+                <w:right w:w="55" w:type="dxa"/>
+              </w:tblCellMar>
+            </w:tblPr>
+            <w:tblGrid>
+              <w:gridCol w:w="2354"/>
+              <w:gridCol w:w="2355"/>
+            </w:tblGrid>
+            <w:tr>
+              <w:trPr/>
+              <w:tc>
+                <w:tcPr>
+                  <w:tcW w:w="2354" w:type="dxa"/>
+                  <w:tcBorders>
+                    <w:top w:val="single" w:sz="2" w:space="0" w:color="000000"/>
+                    <w:left w:val="single" w:sz="2" w:space="0" w:color="000000"/>
+                    <w:bottom w:val="single" w:sz="2" w:space="0" w:color="000000"/>
+                    <w:insideH w:val="single" w:sz="2" w:space="0" w:color="000000"/>
+                  </w:tcBorders>
+                  <w:shd w:fill="auto" w:val="clear"/>
+                  <w:tcMar>
+                    <w:left w:w="54" w:type="dxa"/>
+                  </w:tcMar>
+                </w:tcPr>
+                <w:p>
+                  <w:pPr>
+                    <w:pStyle w:val="Contenidodelatabla"/>
+                    <w:rPr/>
+                  </w:pPr>
+                  <w:r>
+                    <w:rPr/>
+                    <w:t>PASO</w:t>
+                  </w:r>
+                </w:p>
+              </w:tc>
+              <w:tc>
+                <w:tcPr>
+                  <w:tcW w:w="2355" w:type="dxa"/>
+                  <w:tcBorders>
+                    <w:top w:val="single" w:sz="2" w:space="0" w:color="000000"/>
+                    <w:left w:val="single" w:sz="2" w:space="0" w:color="000000"/>
+                    <w:bottom w:val="single" w:sz="2" w:space="0" w:color="000000"/>
+                    <w:right w:val="single" w:sz="2" w:space="0" w:color="000000"/>
+                    <w:insideH w:val="single" w:sz="2" w:space="0" w:color="000000"/>
+                    <w:insideV w:val="single" w:sz="2" w:space="0" w:color="000000"/>
+                  </w:tcBorders>
+                  <w:shd w:fill="auto" w:val="clear"/>
+                  <w:tcMar>
+                    <w:left w:w="54" w:type="dxa"/>
+                  </w:tcMar>
+                </w:tcPr>
+                <w:p>
+                  <w:pPr>
+                    <w:pStyle w:val="Contenidodelatabla"/>
+                    <w:rPr/>
+                  </w:pPr>
+                  <w:r>
+                    <w:rPr/>
+                    <w:t>ACCIÓN</w:t>
+                  </w:r>
+                </w:p>
+              </w:tc>
+            </w:tr>
+            <w:tr>
+              <w:trPr/>
+              <w:tc>
+                <w:tcPr>
+                  <w:tcW w:w="2354" w:type="dxa"/>
+                  <w:tcBorders>
+                    <w:left w:val="single" w:sz="2" w:space="0" w:color="000000"/>
+                    <w:bottom w:val="single" w:sz="2" w:space="0" w:color="000000"/>
+                    <w:insideH w:val="single" w:sz="2" w:space="0" w:color="000000"/>
+                  </w:tcBorders>
+                  <w:shd w:fill="auto" w:val="clear"/>
+                  <w:tcMar>
+                    <w:left w:w="54" w:type="dxa"/>
+                  </w:tcMar>
+                </w:tcPr>
+                <w:p>
+                  <w:pPr>
+                    <w:pStyle w:val="Contenidodelatabla"/>
+                    <w:rPr/>
+                  </w:pPr>
+                  <w:r>
+                    <w:rPr/>
+                    <w:t xml:space="preserve">1. </w:t>
+                  </w:r>
+                </w:p>
+              </w:tc>
+              <w:tc>
+                <w:tcPr>
+                  <w:tcW w:w="2355" w:type="dxa"/>
+                  <w:tcBorders>
+                    <w:left w:val="single" w:sz="2" w:space="0" w:color="000000"/>
+                    <w:bottom w:val="single" w:sz="2" w:space="0" w:color="000000"/>
+                    <w:right w:val="single" w:sz="2" w:space="0" w:color="000000"/>
+                    <w:insideH w:val="single" w:sz="2" w:space="0" w:color="000000"/>
+                    <w:insideV w:val="single" w:sz="2" w:space="0" w:color="000000"/>
+                  </w:tcBorders>
+                  <w:shd w:fill="auto" w:val="clear"/>
+                  <w:tcMar>
+                    <w:left w:w="54" w:type="dxa"/>
+                  </w:tcMar>
+                </w:tcPr>
+                <w:p>
+                  <w:pPr>
+                    <w:pStyle w:val="Contenidodelatabla"/>
+                    <w:rPr/>
+                  </w:pPr>
+                  <w:r>
+                    <w:rPr/>
+                    <w:t xml:space="preserve">Se verifica que la tarjeta sea valida </w:t>
+                  </w:r>
+                </w:p>
+              </w:tc>
+            </w:tr>
+            <w:tr>
+              <w:trPr/>
+              <w:tc>
+                <w:tcPr>
+                  <w:tcW w:w="2354" w:type="dxa"/>
+                  <w:tcBorders>
+                    <w:left w:val="single" w:sz="2" w:space="0" w:color="000000"/>
+                    <w:bottom w:val="single" w:sz="2" w:space="0" w:color="000000"/>
+                    <w:insideH w:val="single" w:sz="2" w:space="0" w:color="000000"/>
+                  </w:tcBorders>
+                  <w:shd w:fill="auto" w:val="clear"/>
+                  <w:tcMar>
+                    <w:left w:w="54" w:type="dxa"/>
+                  </w:tcMar>
+                </w:tcPr>
+                <w:p>
+                  <w:pPr>
+                    <w:pStyle w:val="Contenidodelatabla"/>
+                    <w:rPr/>
+                  </w:pPr>
+                  <w:r>
+                    <w:rPr/>
+                    <w:t>2.</w:t>
+                  </w:r>
+                </w:p>
+              </w:tc>
+              <w:tc>
+                <w:tcPr>
+                  <w:tcW w:w="2355" w:type="dxa"/>
+                  <w:tcBorders>
+                    <w:left w:val="single" w:sz="2" w:space="0" w:color="000000"/>
+                    <w:bottom w:val="single" w:sz="2" w:space="0" w:color="000000"/>
+                    <w:right w:val="single" w:sz="2" w:space="0" w:color="000000"/>
+                    <w:insideH w:val="single" w:sz="2" w:space="0" w:color="000000"/>
+                    <w:insideV w:val="single" w:sz="2" w:space="0" w:color="000000"/>
+                  </w:tcBorders>
+                  <w:shd w:fill="auto" w:val="clear"/>
+                  <w:tcMar>
+                    <w:left w:w="54" w:type="dxa"/>
+                  </w:tcMar>
+                </w:tcPr>
+                <w:p>
+                  <w:pPr>
+                    <w:pStyle w:val="Contenidodelatabla"/>
+                    <w:rPr/>
+                  </w:pPr>
+                  <w:r>
+                    <w:rPr/>
+                    <w:t>Se hace la transacción</w:t>
+                  </w:r>
+                </w:p>
+              </w:tc>
+            </w:tr>
+            <w:tr>
+              <w:trPr/>
+              <w:tc>
+                <w:tcPr>
+                  <w:tcW w:w="2354" w:type="dxa"/>
+                  <w:tcBorders>
+                    <w:left w:val="single" w:sz="2" w:space="0" w:color="000000"/>
+                    <w:bottom w:val="single" w:sz="2" w:space="0" w:color="000000"/>
+                    <w:insideH w:val="single" w:sz="2" w:space="0" w:color="000000"/>
+                  </w:tcBorders>
+                  <w:shd w:fill="auto" w:val="clear"/>
+                  <w:tcMar>
+                    <w:left w:w="54" w:type="dxa"/>
+                  </w:tcMar>
+                </w:tcPr>
+                <w:p>
+                  <w:pPr>
+                    <w:pStyle w:val="Contenidodelatabla"/>
+                    <w:rPr/>
+                  </w:pPr>
+                  <w:r>
+                    <w:rPr/>
+                    <w:t>3.</w:t>
+                  </w:r>
+                </w:p>
+              </w:tc>
+              <w:tc>
+                <w:tcPr>
+                  <w:tcW w:w="2355" w:type="dxa"/>
+                  <w:tcBorders>
+                    <w:left w:val="single" w:sz="2" w:space="0" w:color="000000"/>
+                    <w:bottom w:val="single" w:sz="2" w:space="0" w:color="000000"/>
+                    <w:right w:val="single" w:sz="2" w:space="0" w:color="000000"/>
+                    <w:insideH w:val="single" w:sz="2" w:space="0" w:color="000000"/>
+                    <w:insideV w:val="single" w:sz="2" w:space="0" w:color="000000"/>
+                  </w:tcBorders>
+                  <w:shd w:fill="auto" w:val="clear"/>
+                  <w:tcMar>
+                    <w:left w:w="54" w:type="dxa"/>
+                  </w:tcMar>
+                </w:tcPr>
+                <w:p>
+                  <w:pPr>
+                    <w:pStyle w:val="Contenidodelatabla"/>
+                    <w:rPr/>
+                  </w:pPr>
+                  <w:r>
+                    <w:rPr/>
+                    <w:t>Se comprueba la compra del curso</w:t>
+                  </w:r>
+                </w:p>
+              </w:tc>
+            </w:tr>
+          </w:tbl>
+          <w:p>
+            <w:pPr>
+              <w:pStyle w:val="Contenidodelatabla"/>
+              <w:rPr/>
+            </w:pPr>
+            <w:r>
+              <w:rPr/>
+            </w:r>
+          </w:p>
+        </w:tc>
+      </w:tr>
+      <w:tr>
+        <w:trPr/>
+        <w:tc>
+          <w:tcPr>
+            <w:tcW w:w="4819" w:type="dxa"/>
+            <w:tcBorders>
+              <w:left w:val="single" w:sz="2" w:space="0" w:color="000000"/>
+              <w:bottom w:val="single" w:sz="2" w:space="0" w:color="000000"/>
+              <w:insideH w:val="single" w:sz="2" w:space="0" w:color="000000"/>
+            </w:tcBorders>
+            <w:shd w:fill="auto" w:val="clear"/>
+            <w:tcMar>
+              <w:left w:w="54" w:type="dxa"/>
+            </w:tcMar>
+          </w:tcPr>
+          <w:p>
+            <w:pPr>
+              <w:pStyle w:val="Contenidodelatabla"/>
+              <w:rPr/>
+            </w:pPr>
+            <w:r>
+              <w:rPr/>
+              <w:t>POST CONDICIÓN :</w:t>
+            </w:r>
+          </w:p>
+        </w:tc>
+        <w:tc>
+          <w:tcPr>
+            <w:tcW w:w="4819" w:type="dxa"/>
+            <w:tcBorders>
+              <w:left w:val="single" w:sz="2" w:space="0" w:color="000000"/>
+              <w:bottom w:val="single" w:sz="2" w:space="0" w:color="000000"/>
+              <w:right w:val="single" w:sz="2" w:space="0" w:color="000000"/>
+              <w:insideH w:val="single" w:sz="2" w:space="0" w:color="000000"/>
+              <w:insideV w:val="single" w:sz="2" w:space="0" w:color="000000"/>
+            </w:tcBorders>
+            <w:shd w:fill="auto" w:val="clear"/>
+            <w:tcMar>
+              <w:left w:w="54" w:type="dxa"/>
+            </w:tcMar>
+          </w:tcPr>
+          <w:p>
+            <w:pPr>
+              <w:pStyle w:val="Contenidodelatabla"/>
+              <w:rPr/>
+            </w:pPr>
+            <w:r>
+              <w:rPr/>
+              <w:t>El usuario puede acceder al curso.</w:t>
+            </w:r>
+          </w:p>
+        </w:tc>
+      </w:tr>
+      <w:tr>
+        <w:trPr/>
+        <w:tc>
+          <w:tcPr>
+            <w:tcW w:w="4819" w:type="dxa"/>
+            <w:tcBorders>
+              <w:left w:val="single" w:sz="2" w:space="0" w:color="000000"/>
+              <w:bottom w:val="single" w:sz="2" w:space="0" w:color="000000"/>
+              <w:insideH w:val="single" w:sz="2" w:space="0" w:color="000000"/>
+            </w:tcBorders>
+            <w:shd w:fill="auto" w:val="clear"/>
+            <w:tcMar>
+              <w:left w:w="54" w:type="dxa"/>
+            </w:tcMar>
+          </w:tcPr>
+          <w:p>
+            <w:pPr>
+              <w:pStyle w:val="Contenidodelatabla"/>
+              <w:rPr/>
+            </w:pPr>
+            <w:r>
+              <w:rPr/>
+              <w:t xml:space="preserve">ACTORES : </w:t>
+            </w:r>
+          </w:p>
+        </w:tc>
+        <w:tc>
+          <w:tcPr>
+            <w:tcW w:w="4819" w:type="dxa"/>
+            <w:tcBorders>
+              <w:left w:val="single" w:sz="2" w:space="0" w:color="000000"/>
+              <w:bottom w:val="single" w:sz="2" w:space="0" w:color="000000"/>
+              <w:right w:val="single" w:sz="2" w:space="0" w:color="000000"/>
+              <w:insideH w:val="single" w:sz="2" w:space="0" w:color="000000"/>
+              <w:insideV w:val="single" w:sz="2" w:space="0" w:color="000000"/>
+            </w:tcBorders>
+            <w:shd w:fill="auto" w:val="clear"/>
+            <w:tcMar>
+              <w:left w:w="54" w:type="dxa"/>
+            </w:tcMar>
+          </w:tcPr>
+          <w:p>
+            <w:pPr>
+              <w:pStyle w:val="Contenidodelatabla"/>
+              <w:rPr/>
+            </w:pPr>
+            <w:r>
+              <w:rPr/>
+              <w:t>Usuario.</w:t>
+            </w:r>
+          </w:p>
+        </w:tc>
+      </w:tr>
+    </w:tbl>
+    <w:p>
+      <w:pPr>
+        <w:pStyle w:val="Normal"/>
+        <w:rPr/>
+      </w:pPr>
+      <w:r>
+        <w:rPr/>
+      </w:r>
+    </w:p>
+    <w:p>
+      <w:pPr>
+        <w:pStyle w:val="Normal"/>
+        <w:rPr/>
+      </w:pPr>
+      <w:r>
+        <w:rPr/>
+      </w:r>
+    </w:p>
+    <w:p>
+      <w:pPr>
+        <w:pStyle w:val="Normal"/>
+        <w:rPr/>
+      </w:pPr>
+      <w:r>
+        <w:rPr/>
+      </w:r>
+    </w:p>
+    <w:tbl>
+      <w:tblPr>
+        <w:tblW w:w="9638" w:type="dxa"/>
+        <w:jc w:val="left"/>
+        <w:tblInd w:w="55" w:type="dxa"/>
+        <w:tblBorders>
+          <w:top w:val="single" w:sz="2" w:space="0" w:color="000000"/>
+          <w:left w:val="single" w:sz="2" w:space="0" w:color="000000"/>
+          <w:bottom w:val="single" w:sz="2" w:space="0" w:color="000000"/>
+          <w:insideH w:val="single" w:sz="2" w:space="0" w:color="000000"/>
+        </w:tblBorders>
+        <w:tblCellMar>
+          <w:top w:w="55" w:type="dxa"/>
+          <w:left w:w="54" w:type="dxa"/>
+          <w:bottom w:w="55" w:type="dxa"/>
+          <w:right w:w="55" w:type="dxa"/>
+        </w:tblCellMar>
+      </w:tblPr>
+      <w:tblGrid>
+        <w:gridCol w:w="4819"/>
+        <w:gridCol w:w="4819"/>
+      </w:tblGrid>
+      <w:tr>
+        <w:trPr/>
+        <w:tc>
+          <w:tcPr>
+            <w:tcW w:w="4819" w:type="dxa"/>
+            <w:tcBorders>
+              <w:top w:val="single" w:sz="2" w:space="0" w:color="000000"/>
+              <w:left w:val="single" w:sz="2" w:space="0" w:color="000000"/>
+              <w:bottom w:val="single" w:sz="2" w:space="0" w:color="000000"/>
+              <w:insideH w:val="single" w:sz="2" w:space="0" w:color="000000"/>
+            </w:tcBorders>
+            <w:shd w:fill="auto" w:val="clear"/>
+            <w:tcMar>
+              <w:left w:w="54" w:type="dxa"/>
+            </w:tcMar>
+          </w:tcPr>
+          <w:p>
+            <w:pPr>
+              <w:pStyle w:val="Contenidodelatabla"/>
+              <w:rPr/>
+            </w:pPr>
+            <w:r>
+              <w:rPr/>
+              <w:t>NOMBRE :</w:t>
+            </w:r>
+          </w:p>
+        </w:tc>
+        <w:tc>
+          <w:tcPr>
+            <w:tcW w:w="4819" w:type="dxa"/>
+            <w:tcBorders>
+              <w:top w:val="single" w:sz="2" w:space="0" w:color="000000"/>
+              <w:left w:val="single" w:sz="2" w:space="0" w:color="000000"/>
+              <w:bottom w:val="single" w:sz="2" w:space="0" w:color="000000"/>
+              <w:right w:val="single" w:sz="2" w:space="0" w:color="000000"/>
+              <w:insideH w:val="single" w:sz="2" w:space="0" w:color="000000"/>
+              <w:insideV w:val="single" w:sz="2" w:space="0" w:color="000000"/>
+            </w:tcBorders>
+            <w:shd w:fill="auto" w:val="clear"/>
+            <w:tcMar>
+              <w:left w:w="54" w:type="dxa"/>
+            </w:tcMar>
+          </w:tcPr>
+          <w:p>
+            <w:pPr>
+              <w:pStyle w:val="Contenidodelatabla"/>
+              <w:rPr/>
+            </w:pPr>
+            <w:r>
+              <w:rPr/>
+            </w:r>
+          </w:p>
+        </w:tc>
+      </w:tr>
+      <w:tr>
+        <w:trPr/>
+        <w:tc>
+          <w:tcPr>
+            <w:tcW w:w="4819" w:type="dxa"/>
+            <w:tcBorders>
+              <w:left w:val="single" w:sz="2" w:space="0" w:color="000000"/>
+              <w:bottom w:val="single" w:sz="2" w:space="0" w:color="000000"/>
+              <w:insideH w:val="single" w:sz="2" w:space="0" w:color="000000"/>
+            </w:tcBorders>
+            <w:shd w:fill="auto" w:val="clear"/>
+            <w:tcMar>
+              <w:left w:w="54" w:type="dxa"/>
+            </w:tcMar>
+          </w:tcPr>
+          <w:p>
+            <w:pPr>
+              <w:pStyle w:val="Contenidodelatabla"/>
+              <w:rPr/>
+            </w:pPr>
+            <w:r>
+              <w:rPr/>
+              <w:t>VERSIÓN :</w:t>
+            </w:r>
+          </w:p>
+        </w:tc>
+        <w:tc>
+          <w:tcPr>
+            <w:tcW w:w="4819" w:type="dxa"/>
+            <w:tcBorders>
+              <w:left w:val="single" w:sz="2" w:space="0" w:color="000000"/>
+              <w:bottom w:val="single" w:sz="2" w:space="0" w:color="000000"/>
+              <w:right w:val="single" w:sz="2" w:space="0" w:color="000000"/>
+              <w:insideH w:val="single" w:sz="2" w:space="0" w:color="000000"/>
+              <w:insideV w:val="single" w:sz="2" w:space="0" w:color="000000"/>
+            </w:tcBorders>
+            <w:shd w:fill="auto" w:val="clear"/>
+            <w:tcMar>
+              <w:left w:w="54" w:type="dxa"/>
+            </w:tcMar>
+          </w:tcPr>
+          <w:p>
+            <w:pPr>
+              <w:pStyle w:val="Contenidodelatabla"/>
+              <w:rPr/>
+            </w:pPr>
+            <w:r>
+              <w:rPr/>
+            </w:r>
+          </w:p>
+        </w:tc>
+      </w:tr>
+      <w:tr>
+        <w:trPr/>
+        <w:tc>
+          <w:tcPr>
+            <w:tcW w:w="4819" w:type="dxa"/>
+            <w:tcBorders>
+              <w:left w:val="single" w:sz="2" w:space="0" w:color="000000"/>
+              <w:bottom w:val="single" w:sz="2" w:space="0" w:color="000000"/>
+              <w:insideH w:val="single" w:sz="2" w:space="0" w:color="000000"/>
+            </w:tcBorders>
+            <w:shd w:fill="auto" w:val="clear"/>
+            <w:tcMar>
+              <w:left w:w="54" w:type="dxa"/>
+            </w:tcMar>
+          </w:tcPr>
+          <w:p>
+            <w:pPr>
+              <w:pStyle w:val="Contenidodelatabla"/>
+              <w:rPr/>
+            </w:pPr>
+            <w:r>
+              <w:rPr/>
+              <w:t>PRECONDICION :</w:t>
+            </w:r>
+          </w:p>
+        </w:tc>
+        <w:tc>
+          <w:tcPr>
+            <w:tcW w:w="4819" w:type="dxa"/>
+            <w:tcBorders>
+              <w:left w:val="single" w:sz="2" w:space="0" w:color="000000"/>
+              <w:bottom w:val="single" w:sz="2" w:space="0" w:color="000000"/>
+              <w:right w:val="single" w:sz="2" w:space="0" w:color="000000"/>
+              <w:insideH w:val="single" w:sz="2" w:space="0" w:color="000000"/>
+              <w:insideV w:val="single" w:sz="2" w:space="0" w:color="000000"/>
+            </w:tcBorders>
+            <w:shd w:fill="auto" w:val="clear"/>
+            <w:tcMar>
+              <w:left w:w="54" w:type="dxa"/>
+            </w:tcMar>
+          </w:tcPr>
+          <w:p>
+            <w:pPr>
+              <w:pStyle w:val="Contenidodelatabla"/>
+              <w:rPr/>
+            </w:pPr>
+            <w:r>
+              <w:rPr/>
+            </w:r>
+          </w:p>
+        </w:tc>
+      </w:tr>
+      <w:tr>
+        <w:trPr/>
+        <w:tc>
+          <w:tcPr>
+            <w:tcW w:w="4819" w:type="dxa"/>
+            <w:tcBorders>
+              <w:left w:val="single" w:sz="2" w:space="0" w:color="000000"/>
+              <w:bottom w:val="single" w:sz="2" w:space="0" w:color="000000"/>
+              <w:insideH w:val="single" w:sz="2" w:space="0" w:color="000000"/>
+            </w:tcBorders>
+            <w:shd w:fill="auto" w:val="clear"/>
+            <w:tcMar>
+              <w:left w:w="54" w:type="dxa"/>
+            </w:tcMar>
+          </w:tcPr>
+          <w:p>
+            <w:pPr>
+              <w:pStyle w:val="Contenidodelatabla"/>
+              <w:rPr/>
+            </w:pPr>
+            <w:r>
+              <w:rPr/>
+              <w:t>DESCRIPCIÓN :</w:t>
+            </w:r>
+          </w:p>
+        </w:tc>
+        <w:tc>
+          <w:tcPr>
+            <w:tcW w:w="4819" w:type="dxa"/>
+            <w:tcBorders>
+              <w:left w:val="single" w:sz="2" w:space="0" w:color="000000"/>
+              <w:bottom w:val="single" w:sz="2" w:space="0" w:color="000000"/>
+              <w:right w:val="single" w:sz="2" w:space="0" w:color="000000"/>
+              <w:insideH w:val="single" w:sz="2" w:space="0" w:color="000000"/>
+              <w:insideV w:val="single" w:sz="2" w:space="0" w:color="000000"/>
+            </w:tcBorders>
+            <w:shd w:fill="auto" w:val="clear"/>
+            <w:tcMar>
+              <w:left w:w="54" w:type="dxa"/>
+            </w:tcMar>
+          </w:tcPr>
+          <w:p>
+            <w:pPr>
+              <w:pStyle w:val="Contenidodelatabla"/>
+              <w:rPr/>
+            </w:pPr>
+            <w:r>
+              <w:rPr/>
+            </w:r>
+          </w:p>
+        </w:tc>
+      </w:tr>
+      <w:tr>
+        <w:trPr/>
+        <w:tc>
+          <w:tcPr>
+            <w:tcW w:w="4819" w:type="dxa"/>
+            <w:tcBorders>
+              <w:left w:val="single" w:sz="2" w:space="0" w:color="000000"/>
+              <w:bottom w:val="single" w:sz="2" w:space="0" w:color="000000"/>
+              <w:insideH w:val="single" w:sz="2" w:space="0" w:color="000000"/>
+            </w:tcBorders>
+            <w:shd w:fill="auto" w:val="clear"/>
+            <w:tcMar>
+              <w:left w:w="54" w:type="dxa"/>
+            </w:tcMar>
+          </w:tcPr>
+          <w:p>
+            <w:pPr>
+              <w:pStyle w:val="Contenidodelatabla"/>
+              <w:rPr/>
+            </w:pPr>
+            <w:r>
+              <w:rPr/>
+              <w:t>FLUJO PRINCIPAL :</w:t>
+            </w:r>
+          </w:p>
+        </w:tc>
+        <w:tc>
+          <w:tcPr>
+            <w:tcW w:w="4819" w:type="dxa"/>
+            <w:tcBorders>
+              <w:left w:val="single" w:sz="2" w:space="0" w:color="000000"/>
+              <w:bottom w:val="single" w:sz="2" w:space="0" w:color="000000"/>
+              <w:right w:val="single" w:sz="2" w:space="0" w:color="000000"/>
+              <w:insideH w:val="single" w:sz="2" w:space="0" w:color="000000"/>
+              <w:insideV w:val="single" w:sz="2" w:space="0" w:color="000000"/>
+            </w:tcBorders>
+            <w:shd w:fill="auto" w:val="clear"/>
+            <w:tcMar>
+              <w:left w:w="54" w:type="dxa"/>
+            </w:tcMar>
+          </w:tcPr>
+          <w:tbl>
+            <w:tblPr>
+              <w:tblW w:w="4709" w:type="dxa"/>
+              <w:jc w:val="left"/>
+              <w:tblInd w:w="0" w:type="dxa"/>
+              <w:tblBorders>
+                <w:top w:val="single" w:sz="2" w:space="0" w:color="000000"/>
+                <w:left w:val="single" w:sz="2" w:space="0" w:color="000000"/>
+                <w:bottom w:val="single" w:sz="2" w:space="0" w:color="000000"/>
+                <w:insideH w:val="single" w:sz="2" w:space="0" w:color="000000"/>
+              </w:tblBorders>
+              <w:tblCellMar>
+                <w:top w:w="55" w:type="dxa"/>
+                <w:left w:w="54" w:type="dxa"/>
+                <w:bottom w:w="55" w:type="dxa"/>
+                <w:right w:w="55" w:type="dxa"/>
+              </w:tblCellMar>
+            </w:tblPr>
+            <w:tblGrid>
+              <w:gridCol w:w="2354"/>
+              <w:gridCol w:w="2355"/>
+            </w:tblGrid>
+            <w:tr>
+              <w:trPr/>
+              <w:tc>
+                <w:tcPr>
+                  <w:tcW w:w="2354" w:type="dxa"/>
+                  <w:tcBorders>
+                    <w:top w:val="single" w:sz="2" w:space="0" w:color="000000"/>
+                    <w:left w:val="single" w:sz="2" w:space="0" w:color="000000"/>
+                    <w:bottom w:val="single" w:sz="2" w:space="0" w:color="000000"/>
+                    <w:insideH w:val="single" w:sz="2" w:space="0" w:color="000000"/>
+                  </w:tcBorders>
+                  <w:shd w:fill="auto" w:val="clear"/>
+                  <w:tcMar>
+                    <w:left w:w="54" w:type="dxa"/>
+                  </w:tcMar>
+                </w:tcPr>
+                <w:p>
+                  <w:pPr>
+                    <w:pStyle w:val="Contenidodelatabla"/>
+                    <w:rPr/>
+                  </w:pPr>
+                  <w:r>
+                    <w:rPr/>
+                    <w:t>PASO</w:t>
+                  </w:r>
+                </w:p>
+              </w:tc>
+              <w:tc>
+                <w:tcPr>
+                  <w:tcW w:w="2355" w:type="dxa"/>
+                  <w:tcBorders>
+                    <w:top w:val="single" w:sz="2" w:space="0" w:color="000000"/>
+                    <w:left w:val="single" w:sz="2" w:space="0" w:color="000000"/>
+                    <w:bottom w:val="single" w:sz="2" w:space="0" w:color="000000"/>
+                    <w:right w:val="single" w:sz="2" w:space="0" w:color="000000"/>
+                    <w:insideH w:val="single" w:sz="2" w:space="0" w:color="000000"/>
+                    <w:insideV w:val="single" w:sz="2" w:space="0" w:color="000000"/>
+                  </w:tcBorders>
+                  <w:shd w:fill="auto" w:val="clear"/>
+                  <w:tcMar>
+                    <w:left w:w="54" w:type="dxa"/>
+                  </w:tcMar>
+                </w:tcPr>
+                <w:p>
+                  <w:pPr>
+                    <w:pStyle w:val="Contenidodelatabla"/>
+                    <w:rPr/>
+                  </w:pPr>
+                  <w:r>
+                    <w:rPr/>
+                    <w:t>ACCIÓN</w:t>
+                  </w:r>
+                </w:p>
+              </w:tc>
+            </w:tr>
+          </w:tbl>
+          <w:p>
+            <w:pPr>
+              <w:pStyle w:val="Contenidodelatabla"/>
+              <w:rPr/>
+            </w:pPr>
+            <w:r>
+              <w:rPr/>
             </w:r>
           </w:p>
         </w:tc>

</xml_diff>

<commit_message>
Actualizacion Caso de Usos
</commit_message>
<xml_diff>
--- a/Docs/CasosDeUso/Casos de Uso Aprendamos.docx
+++ b/Docs/CasosDeUso/Casos de Uso Aprendamos.docx
@@ -5521,6 +5521,7 @@
             </w:pPr>
             <w:r>
               <w:rPr/>
+              <w:t>Observar Datos Personales</w:t>
             </w:r>
           </w:p>
         </w:tc>
@@ -5573,6 +5574,7 @@
             </w:pPr>
             <w:r>
               <w:rPr/>
+              <w:t>2.0</w:t>
             </w:r>
           </w:p>
         </w:tc>
@@ -5625,6 +5627,7 @@
             </w:pPr>
             <w:r>
               <w:rPr/>
+              <w:t>El ususario debe estar debidamente Logueado</w:t>
             </w:r>
           </w:p>
         </w:tc>
@@ -5677,6 +5680,333 @@
             </w:pPr>
             <w:r>
               <w:rPr/>
+              <w:t xml:space="preserve">El usuario puede observar sus datos personales como nombre,edad, y los cursos que a recibido  </w:t>
+            </w:r>
+            <w:r>
+              <w:rPr/>
+              <w:t>los curso que a impartido.</w:t>
+            </w:r>
+            <w:r>
+              <w:rPr/>
+              <w:t xml:space="preserve"> </w:t>
+            </w:r>
+          </w:p>
+        </w:tc>
+      </w:tr>
+      <w:tr>
+        <w:trPr/>
+        <w:tc>
+          <w:tcPr>
+            <w:tcW w:w="4819" w:type="dxa"/>
+            <w:tcBorders>
+              <w:left w:val="single" w:sz="2" w:space="0" w:color="000000"/>
+              <w:bottom w:val="single" w:sz="2" w:space="0" w:color="000000"/>
+              <w:insideH w:val="single" w:sz="2" w:space="0" w:color="000000"/>
+            </w:tcBorders>
+            <w:shd w:fill="auto" w:val="clear"/>
+            <w:tcMar>
+              <w:left w:w="54" w:type="dxa"/>
+            </w:tcMar>
+          </w:tcPr>
+          <w:p>
+            <w:pPr>
+              <w:pStyle w:val="Contenidodelatabla"/>
+              <w:rPr/>
+            </w:pPr>
+            <w:r>
+              <w:rPr/>
+              <w:t xml:space="preserve">ACTORES : </w:t>
+            </w:r>
+          </w:p>
+        </w:tc>
+        <w:tc>
+          <w:tcPr>
+            <w:tcW w:w="4819" w:type="dxa"/>
+            <w:tcBorders>
+              <w:left w:val="single" w:sz="2" w:space="0" w:color="000000"/>
+              <w:bottom w:val="single" w:sz="2" w:space="0" w:color="000000"/>
+              <w:right w:val="single" w:sz="2" w:space="0" w:color="000000"/>
+              <w:insideH w:val="single" w:sz="2" w:space="0" w:color="000000"/>
+              <w:insideV w:val="single" w:sz="2" w:space="0" w:color="000000"/>
+            </w:tcBorders>
+            <w:shd w:fill="auto" w:val="clear"/>
+            <w:tcMar>
+              <w:left w:w="54" w:type="dxa"/>
+            </w:tcMar>
+          </w:tcPr>
+          <w:p>
+            <w:pPr>
+              <w:pStyle w:val="Contenidodelatabla"/>
+              <w:rPr/>
+            </w:pPr>
+            <w:r>
+              <w:rPr/>
+              <w:t>Usuarios.</w:t>
+            </w:r>
+          </w:p>
+        </w:tc>
+      </w:tr>
+    </w:tbl>
+    <w:p>
+      <w:pPr>
+        <w:pStyle w:val="Normal"/>
+        <w:rPr/>
+      </w:pPr>
+      <w:r>
+        <w:rPr/>
+      </w:r>
+    </w:p>
+    <w:p>
+      <w:pPr>
+        <w:pStyle w:val="Normal"/>
+        <w:rPr/>
+      </w:pPr>
+      <w:r>
+        <w:rPr/>
+      </w:r>
+    </w:p>
+    <w:tbl>
+      <w:tblPr>
+        <w:tblW w:w="9638" w:type="dxa"/>
+        <w:jc w:val="left"/>
+        <w:tblInd w:w="55" w:type="dxa"/>
+        <w:tblBorders>
+          <w:top w:val="single" w:sz="2" w:space="0" w:color="000000"/>
+          <w:left w:val="single" w:sz="2" w:space="0" w:color="000000"/>
+          <w:bottom w:val="single" w:sz="2" w:space="0" w:color="000000"/>
+          <w:insideH w:val="single" w:sz="2" w:space="0" w:color="000000"/>
+        </w:tblBorders>
+        <w:tblCellMar>
+          <w:top w:w="55" w:type="dxa"/>
+          <w:left w:w="54" w:type="dxa"/>
+          <w:bottom w:w="55" w:type="dxa"/>
+          <w:right w:w="55" w:type="dxa"/>
+        </w:tblCellMar>
+      </w:tblPr>
+      <w:tblGrid>
+        <w:gridCol w:w="4819"/>
+        <w:gridCol w:w="4819"/>
+      </w:tblGrid>
+      <w:tr>
+        <w:trPr/>
+        <w:tc>
+          <w:tcPr>
+            <w:tcW w:w="4819" w:type="dxa"/>
+            <w:tcBorders>
+              <w:top w:val="single" w:sz="2" w:space="0" w:color="000000"/>
+              <w:left w:val="single" w:sz="2" w:space="0" w:color="000000"/>
+              <w:bottom w:val="single" w:sz="2" w:space="0" w:color="000000"/>
+              <w:insideH w:val="single" w:sz="2" w:space="0" w:color="000000"/>
+            </w:tcBorders>
+            <w:shd w:fill="auto" w:val="clear"/>
+            <w:tcMar>
+              <w:left w:w="54" w:type="dxa"/>
+            </w:tcMar>
+          </w:tcPr>
+          <w:p>
+            <w:pPr>
+              <w:pStyle w:val="Contenidodelatabla"/>
+              <w:rPr/>
+            </w:pPr>
+            <w:r>
+              <w:rPr/>
+              <w:t>NOMBRE :</w:t>
+            </w:r>
+          </w:p>
+        </w:tc>
+        <w:tc>
+          <w:tcPr>
+            <w:tcW w:w="4819" w:type="dxa"/>
+            <w:tcBorders>
+              <w:top w:val="single" w:sz="2" w:space="0" w:color="000000"/>
+              <w:left w:val="single" w:sz="2" w:space="0" w:color="000000"/>
+              <w:bottom w:val="single" w:sz="2" w:space="0" w:color="000000"/>
+              <w:right w:val="single" w:sz="2" w:space="0" w:color="000000"/>
+              <w:insideH w:val="single" w:sz="2" w:space="0" w:color="000000"/>
+              <w:insideV w:val="single" w:sz="2" w:space="0" w:color="000000"/>
+            </w:tcBorders>
+            <w:shd w:fill="auto" w:val="clear"/>
+            <w:tcMar>
+              <w:left w:w="54" w:type="dxa"/>
+            </w:tcMar>
+          </w:tcPr>
+          <w:p>
+            <w:pPr>
+              <w:pStyle w:val="Contenidodelatabla"/>
+              <w:rPr/>
+            </w:pPr>
+            <w:r>
+              <w:rPr/>
+              <w:t>Solicitar Curso Presencial</w:t>
+            </w:r>
+          </w:p>
+        </w:tc>
+      </w:tr>
+      <w:tr>
+        <w:trPr/>
+        <w:tc>
+          <w:tcPr>
+            <w:tcW w:w="4819" w:type="dxa"/>
+            <w:tcBorders>
+              <w:left w:val="single" w:sz="2" w:space="0" w:color="000000"/>
+              <w:bottom w:val="single" w:sz="2" w:space="0" w:color="000000"/>
+              <w:insideH w:val="single" w:sz="2" w:space="0" w:color="000000"/>
+            </w:tcBorders>
+            <w:shd w:fill="auto" w:val="clear"/>
+            <w:tcMar>
+              <w:left w:w="54" w:type="dxa"/>
+            </w:tcMar>
+          </w:tcPr>
+          <w:p>
+            <w:pPr>
+              <w:pStyle w:val="Contenidodelatabla"/>
+              <w:rPr/>
+            </w:pPr>
+            <w:r>
+              <w:rPr/>
+              <w:t>VERSIÓN :</w:t>
+            </w:r>
+          </w:p>
+        </w:tc>
+        <w:tc>
+          <w:tcPr>
+            <w:tcW w:w="4819" w:type="dxa"/>
+            <w:tcBorders>
+              <w:left w:val="single" w:sz="2" w:space="0" w:color="000000"/>
+              <w:bottom w:val="single" w:sz="2" w:space="0" w:color="000000"/>
+              <w:right w:val="single" w:sz="2" w:space="0" w:color="000000"/>
+              <w:insideH w:val="single" w:sz="2" w:space="0" w:color="000000"/>
+              <w:insideV w:val="single" w:sz="2" w:space="0" w:color="000000"/>
+            </w:tcBorders>
+            <w:shd w:fill="auto" w:val="clear"/>
+            <w:tcMar>
+              <w:left w:w="54" w:type="dxa"/>
+            </w:tcMar>
+          </w:tcPr>
+          <w:p>
+            <w:pPr>
+              <w:pStyle w:val="Contenidodelatabla"/>
+              <w:rPr/>
+            </w:pPr>
+            <w:r>
+              <w:rPr/>
+              <w:t>2.0</w:t>
+            </w:r>
+          </w:p>
+        </w:tc>
+      </w:tr>
+      <w:tr>
+        <w:trPr/>
+        <w:tc>
+          <w:tcPr>
+            <w:tcW w:w="4819" w:type="dxa"/>
+            <w:tcBorders>
+              <w:left w:val="single" w:sz="2" w:space="0" w:color="000000"/>
+              <w:bottom w:val="single" w:sz="2" w:space="0" w:color="000000"/>
+              <w:insideH w:val="single" w:sz="2" w:space="0" w:color="000000"/>
+            </w:tcBorders>
+            <w:shd w:fill="auto" w:val="clear"/>
+            <w:tcMar>
+              <w:left w:w="54" w:type="dxa"/>
+            </w:tcMar>
+          </w:tcPr>
+          <w:p>
+            <w:pPr>
+              <w:pStyle w:val="Contenidodelatabla"/>
+              <w:rPr/>
+            </w:pPr>
+            <w:r>
+              <w:rPr/>
+              <w:t>PRECONDICION :</w:t>
+            </w:r>
+          </w:p>
+        </w:tc>
+        <w:tc>
+          <w:tcPr>
+            <w:tcW w:w="4819" w:type="dxa"/>
+            <w:tcBorders>
+              <w:left w:val="single" w:sz="2" w:space="0" w:color="000000"/>
+              <w:bottom w:val="single" w:sz="2" w:space="0" w:color="000000"/>
+              <w:right w:val="single" w:sz="2" w:space="0" w:color="000000"/>
+              <w:insideH w:val="single" w:sz="2" w:space="0" w:color="000000"/>
+              <w:insideV w:val="single" w:sz="2" w:space="0" w:color="000000"/>
+            </w:tcBorders>
+            <w:shd w:fill="auto" w:val="clear"/>
+            <w:tcMar>
+              <w:left w:w="54" w:type="dxa"/>
+            </w:tcMar>
+          </w:tcPr>
+          <w:p>
+            <w:pPr>
+              <w:pStyle w:val="Contenidodelatabla"/>
+              <w:rPr/>
+            </w:pPr>
+            <w:r>
+              <w:rPr/>
+              <w:t>1. Estar debidamente loguedo y haber accedido</w:t>
+            </w:r>
+          </w:p>
+          <w:p>
+            <w:pPr>
+              <w:pStyle w:val="Contenidodelatabla"/>
+              <w:rPr/>
+            </w:pPr>
+            <w:r>
+              <w:rPr/>
+              <w:t>2. Haber accedido ala Seccion de Curso Presenciales.</w:t>
+            </w:r>
+          </w:p>
+        </w:tc>
+      </w:tr>
+      <w:tr>
+        <w:trPr/>
+        <w:tc>
+          <w:tcPr>
+            <w:tcW w:w="4819" w:type="dxa"/>
+            <w:tcBorders>
+              <w:left w:val="single" w:sz="2" w:space="0" w:color="000000"/>
+              <w:bottom w:val="single" w:sz="2" w:space="0" w:color="000000"/>
+              <w:insideH w:val="single" w:sz="2" w:space="0" w:color="000000"/>
+            </w:tcBorders>
+            <w:shd w:fill="auto" w:val="clear"/>
+            <w:tcMar>
+              <w:left w:w="54" w:type="dxa"/>
+            </w:tcMar>
+          </w:tcPr>
+          <w:p>
+            <w:pPr>
+              <w:pStyle w:val="Contenidodelatabla"/>
+              <w:rPr/>
+            </w:pPr>
+            <w:r>
+              <w:rPr/>
+              <w:t>DESCRIPCIÓN :</w:t>
+            </w:r>
+          </w:p>
+        </w:tc>
+        <w:tc>
+          <w:tcPr>
+            <w:tcW w:w="4819" w:type="dxa"/>
+            <w:tcBorders>
+              <w:left w:val="single" w:sz="2" w:space="0" w:color="000000"/>
+              <w:bottom w:val="single" w:sz="2" w:space="0" w:color="000000"/>
+              <w:right w:val="single" w:sz="2" w:space="0" w:color="000000"/>
+              <w:insideH w:val="single" w:sz="2" w:space="0" w:color="000000"/>
+              <w:insideV w:val="single" w:sz="2" w:space="0" w:color="000000"/>
+            </w:tcBorders>
+            <w:shd w:fill="auto" w:val="clear"/>
+            <w:tcMar>
+              <w:left w:w="54" w:type="dxa"/>
+            </w:tcMar>
+          </w:tcPr>
+          <w:p>
+            <w:pPr>
+              <w:pStyle w:val="Contenidodelatabla"/>
+              <w:rPr/>
+            </w:pPr>
+            <w:r>
+              <w:rPr/>
+              <w:t>El usuario solicita la impartición de un curso que no esta en la plataforma .</w:t>
             </w:r>
           </w:p>
         </w:tc>
@@ -5795,6 +6125,271 @@
                   <w:r>
                     <w:rPr/>
                     <w:t>ACCIÓN</w:t>
+                  </w:r>
+                </w:p>
+              </w:tc>
+            </w:tr>
+            <w:tr>
+              <w:trPr/>
+              <w:tc>
+                <w:tcPr>
+                  <w:tcW w:w="2354" w:type="dxa"/>
+                  <w:tcBorders>
+                    <w:left w:val="single" w:sz="2" w:space="0" w:color="000000"/>
+                    <w:bottom w:val="single" w:sz="2" w:space="0" w:color="000000"/>
+                    <w:insideH w:val="single" w:sz="2" w:space="0" w:color="000000"/>
+                  </w:tcBorders>
+                  <w:shd w:fill="auto" w:val="clear"/>
+                  <w:tcMar>
+                    <w:left w:w="54" w:type="dxa"/>
+                  </w:tcMar>
+                </w:tcPr>
+                <w:p>
+                  <w:pPr>
+                    <w:pStyle w:val="Contenidodelatabla"/>
+                    <w:rPr/>
+                  </w:pPr>
+                  <w:r>
+                    <w:rPr/>
+                    <w:t>1.</w:t>
+                  </w:r>
+                </w:p>
+              </w:tc>
+              <w:tc>
+                <w:tcPr>
+                  <w:tcW w:w="2355" w:type="dxa"/>
+                  <w:tcBorders>
+                    <w:left w:val="single" w:sz="2" w:space="0" w:color="000000"/>
+                    <w:bottom w:val="single" w:sz="2" w:space="0" w:color="000000"/>
+                    <w:right w:val="single" w:sz="2" w:space="0" w:color="000000"/>
+                    <w:insideH w:val="single" w:sz="2" w:space="0" w:color="000000"/>
+                    <w:insideV w:val="single" w:sz="2" w:space="0" w:color="000000"/>
+                  </w:tcBorders>
+                  <w:shd w:fill="auto" w:val="clear"/>
+                  <w:tcMar>
+                    <w:left w:w="54" w:type="dxa"/>
+                  </w:tcMar>
+                </w:tcPr>
+                <w:p>
+                  <w:pPr>
+                    <w:pStyle w:val="Contenidodelatabla"/>
+                    <w:rPr/>
+                  </w:pPr>
+                  <w:r>
+                    <w:rPr/>
+                    <w:t>El usuario rellena la información para la solicitud del nuevo curso que desea Contratar</w:t>
+                  </w:r>
+                </w:p>
+              </w:tc>
+            </w:tr>
+            <w:tr>
+              <w:trPr/>
+              <w:tc>
+                <w:tcPr>
+                  <w:tcW w:w="2354" w:type="dxa"/>
+                  <w:tcBorders>
+                    <w:left w:val="single" w:sz="2" w:space="0" w:color="000000"/>
+                    <w:bottom w:val="single" w:sz="2" w:space="0" w:color="000000"/>
+                    <w:insideH w:val="single" w:sz="2" w:space="0" w:color="000000"/>
+                  </w:tcBorders>
+                  <w:shd w:fill="auto" w:val="clear"/>
+                  <w:tcMar>
+                    <w:left w:w="54" w:type="dxa"/>
+                  </w:tcMar>
+                </w:tcPr>
+                <w:p>
+                  <w:pPr>
+                    <w:pStyle w:val="Contenidodelatabla"/>
+                    <w:rPr/>
+                  </w:pPr>
+                  <w:r>
+                    <w:rPr/>
+                    <w:t>2.</w:t>
+                  </w:r>
+                </w:p>
+              </w:tc>
+              <w:tc>
+                <w:tcPr>
+                  <w:tcW w:w="2355" w:type="dxa"/>
+                  <w:tcBorders>
+                    <w:left w:val="single" w:sz="2" w:space="0" w:color="000000"/>
+                    <w:bottom w:val="single" w:sz="2" w:space="0" w:color="000000"/>
+                    <w:right w:val="single" w:sz="2" w:space="0" w:color="000000"/>
+                    <w:insideH w:val="single" w:sz="2" w:space="0" w:color="000000"/>
+                    <w:insideV w:val="single" w:sz="2" w:space="0" w:color="000000"/>
+                  </w:tcBorders>
+                  <w:shd w:fill="auto" w:val="clear"/>
+                  <w:tcMar>
+                    <w:left w:w="54" w:type="dxa"/>
+                  </w:tcMar>
+                </w:tcPr>
+                <w:p>
+                  <w:pPr>
+                    <w:pStyle w:val="Contenidodelatabla"/>
+                    <w:rPr/>
+                  </w:pPr>
+                  <w:r>
+                    <w:rPr/>
+                    <w:t>Se envía la solicitud</w:t>
+                  </w:r>
+                </w:p>
+              </w:tc>
+            </w:tr>
+            <w:tr>
+              <w:trPr/>
+              <w:tc>
+                <w:tcPr>
+                  <w:tcW w:w="2354" w:type="dxa"/>
+                  <w:tcBorders>
+                    <w:left w:val="single" w:sz="2" w:space="0" w:color="000000"/>
+                    <w:bottom w:val="single" w:sz="2" w:space="0" w:color="000000"/>
+                    <w:insideH w:val="single" w:sz="2" w:space="0" w:color="000000"/>
+                  </w:tcBorders>
+                  <w:shd w:fill="auto" w:val="clear"/>
+                  <w:tcMar>
+                    <w:left w:w="54" w:type="dxa"/>
+                  </w:tcMar>
+                </w:tcPr>
+                <w:p>
+                  <w:pPr>
+                    <w:pStyle w:val="Contenidodelatabla"/>
+                    <w:rPr/>
+                  </w:pPr>
+                  <w:r>
+                    <w:rPr/>
+                    <w:t xml:space="preserve">3. </w:t>
+                  </w:r>
+                </w:p>
+              </w:tc>
+              <w:tc>
+                <w:tcPr>
+                  <w:tcW w:w="2355" w:type="dxa"/>
+                  <w:tcBorders>
+                    <w:left w:val="single" w:sz="2" w:space="0" w:color="000000"/>
+                    <w:bottom w:val="single" w:sz="2" w:space="0" w:color="000000"/>
+                    <w:right w:val="single" w:sz="2" w:space="0" w:color="000000"/>
+                    <w:insideH w:val="single" w:sz="2" w:space="0" w:color="000000"/>
+                    <w:insideV w:val="single" w:sz="2" w:space="0" w:color="000000"/>
+                  </w:tcBorders>
+                  <w:shd w:fill="auto" w:val="clear"/>
+                  <w:tcMar>
+                    <w:left w:w="54" w:type="dxa"/>
+                  </w:tcMar>
+                </w:tcPr>
+                <w:p>
+                  <w:pPr>
+                    <w:pStyle w:val="Contenidodelatabla"/>
+                    <w:rPr/>
+                  </w:pPr>
+                  <w:r>
+                    <w:rPr/>
+                    <w:t>Esperar la Respuesta de un administrador</w:t>
+                  </w:r>
+                </w:p>
+              </w:tc>
+            </w:tr>
+            <w:tr>
+              <w:trPr/>
+              <w:tc>
+                <w:tcPr>
+                  <w:tcW w:w="2354" w:type="dxa"/>
+                  <w:tcBorders>
+                    <w:left w:val="single" w:sz="2" w:space="0" w:color="000000"/>
+                    <w:bottom w:val="single" w:sz="2" w:space="0" w:color="000000"/>
+                    <w:insideH w:val="single" w:sz="2" w:space="0" w:color="000000"/>
+                  </w:tcBorders>
+                  <w:shd w:fill="auto" w:val="clear"/>
+                  <w:tcMar>
+                    <w:left w:w="54" w:type="dxa"/>
+                  </w:tcMar>
+                </w:tcPr>
+                <w:p>
+                  <w:pPr>
+                    <w:pStyle w:val="Contenidodelatabla"/>
+                    <w:rPr/>
+                  </w:pPr>
+                  <w:r>
+                    <w:rPr/>
+                    <w:t>4.</w:t>
+                  </w:r>
+                </w:p>
+              </w:tc>
+              <w:tc>
+                <w:tcPr>
+                  <w:tcW w:w="2355" w:type="dxa"/>
+                  <w:tcBorders>
+                    <w:left w:val="single" w:sz="2" w:space="0" w:color="000000"/>
+                    <w:bottom w:val="single" w:sz="2" w:space="0" w:color="000000"/>
+                    <w:right w:val="single" w:sz="2" w:space="0" w:color="000000"/>
+                    <w:insideH w:val="single" w:sz="2" w:space="0" w:color="000000"/>
+                    <w:insideV w:val="single" w:sz="2" w:space="0" w:color="000000"/>
+                  </w:tcBorders>
+                  <w:shd w:fill="auto" w:val="clear"/>
+                  <w:tcMar>
+                    <w:left w:w="54" w:type="dxa"/>
+                  </w:tcMar>
+                </w:tcPr>
+                <w:p>
+                  <w:pPr>
+                    <w:pStyle w:val="Contenidodelatabla"/>
+                    <w:rPr/>
+                  </w:pPr>
+                  <w:r>
+                    <w:rPr/>
+                    <w:t>Se detallan los requisitos para impartir el curso</w:t>
+                  </w:r>
+                </w:p>
+              </w:tc>
+            </w:tr>
+            <w:tr>
+              <w:trPr/>
+              <w:tc>
+                <w:tcPr>
+                  <w:tcW w:w="2354" w:type="dxa"/>
+                  <w:tcBorders>
+                    <w:left w:val="single" w:sz="2" w:space="0" w:color="000000"/>
+                    <w:bottom w:val="single" w:sz="2" w:space="0" w:color="000000"/>
+                    <w:insideH w:val="single" w:sz="2" w:space="0" w:color="000000"/>
+                  </w:tcBorders>
+                  <w:shd w:fill="auto" w:val="clear"/>
+                  <w:tcMar>
+                    <w:left w:w="54" w:type="dxa"/>
+                  </w:tcMar>
+                </w:tcPr>
+                <w:p>
+                  <w:pPr>
+                    <w:pStyle w:val="Contenidodelatabla"/>
+                    <w:rPr/>
+                  </w:pPr>
+                  <w:r>
+                    <w:rPr/>
+                    <w:t>5.</w:t>
+                  </w:r>
+                </w:p>
+              </w:tc>
+              <w:tc>
+                <w:tcPr>
+                  <w:tcW w:w="2355" w:type="dxa"/>
+                  <w:tcBorders>
+                    <w:left w:val="single" w:sz="2" w:space="0" w:color="000000"/>
+                    <w:bottom w:val="single" w:sz="2" w:space="0" w:color="000000"/>
+                    <w:right w:val="single" w:sz="2" w:space="0" w:color="000000"/>
+                    <w:insideH w:val="single" w:sz="2" w:space="0" w:color="000000"/>
+                    <w:insideV w:val="single" w:sz="2" w:space="0" w:color="000000"/>
+                  </w:tcBorders>
+                  <w:shd w:fill="auto" w:val="clear"/>
+                  <w:tcMar>
+                    <w:left w:w="54" w:type="dxa"/>
+                  </w:tcMar>
+                </w:tcPr>
+                <w:p>
+                  <w:pPr>
+                    <w:pStyle w:val="Contenidodelatabla"/>
+                    <w:rPr/>
+                  </w:pPr>
+                  <w:r>
+                    <w:rPr/>
+                    <w:t>Se paga el monto de dicho curso.</w:t>
                   </w:r>
                 </w:p>
               </w:tc>

</xml_diff>

<commit_message>
Actualizacion caso de uso
</commit_message>
<xml_diff>
--- a/Docs/CasosDeUso/Casos de Uso Aprendamos.docx
+++ b/Docs/CasosDeUso/Casos de Uso Aprendamos.docx
@@ -287,10 +287,7 @@
               <w:pStyle w:val="Contenidodelatabla"/>
             </w:pPr>
             <w:r>
-              <w:t>POST</w:t>
-            </w:r>
-            <w:r>
-              <w:t xml:space="preserve"> CONDICIÓN  :</w:t>
+              <w:t>POST CONDICIÓN  :</w:t>
             </w:r>
           </w:p>
         </w:tc>
@@ -579,10 +576,7 @@
               <w:jc w:val="center"/>
             </w:pPr>
             <w:r>
-              <w:t xml:space="preserve">El alumno hace la </w:t>
-            </w:r>
-            <w:r>
-              <w:t>petición de crear cuenta</w:t>
+              <w:t>El alumno hace la petición de crear cuenta</w:t>
             </w:r>
           </w:p>
         </w:tc>
@@ -1138,10 +1132,7 @@
               <w:pStyle w:val="Contenidodelatabla"/>
             </w:pPr>
             <w:r>
-              <w:t>El Alumno</w:t>
-            </w:r>
-            <w:r>
-              <w:t xml:space="preserve"> debe estar debidamente re</w:t>
+              <w:t>El Alumno debe estar debidamente re</w:t>
             </w:r>
             <w:r>
               <w:t xml:space="preserve">gistrado en la plataforma y </w:t>
@@ -1202,13 +1193,13 @@
               <w:pStyle w:val="Contenidodelatabla"/>
             </w:pPr>
             <w:r>
-              <w:t xml:space="preserve">El usuario navega por el panel de cursos y observa los diferentes tipos de cursos ya sea presencial </w:t>
-            </w:r>
-            <w:proofErr w:type="spellStart"/>
-            <w:r>
-              <w:t>o</w:t>
-            </w:r>
-            <w:proofErr w:type="spellEnd"/>
+              <w:t>El usuario navega por el panel de cursos y observa los diferentes tip</w:t>
+            </w:r>
+            <w:r>
+              <w:t>os de cursos ya sea presencial u</w:t>
+            </w:r>
+            <w:bookmarkStart w:id="0" w:name="_GoBack"/>
+            <w:bookmarkEnd w:id="0"/>
             <w:r>
               <w:t xml:space="preserve"> online.    </w:t>
             </w:r>
@@ -1478,8 +1469,8 @@
       </w:tr>
     </w:tbl>
     <w:p>
-      <w:bookmarkStart w:id="0" w:name="__DdeLink__1240_2009930408"/>
-      <w:bookmarkEnd w:id="0"/>
+      <w:bookmarkStart w:id="1" w:name="__DdeLink__1240_2009930408"/>
+      <w:bookmarkEnd w:id="1"/>
     </w:p>
     <w:p/>
     <w:tbl>
@@ -1751,10 +1742,7 @@
               <w:pStyle w:val="Contenidodelatabla"/>
             </w:pPr>
             <w:r>
-              <w:t>El usuario contrato el</w:t>
-            </w:r>
-            <w:r>
-              <w:t xml:space="preserve"> curso presencial.</w:t>
+              <w:t>El usuario contrato el curso presencial.</w:t>
             </w:r>
           </w:p>
         </w:tc>
@@ -2181,10 +2169,7 @@
               <w:jc w:val="center"/>
             </w:pPr>
             <w:r>
-              <w:t>El sistema establece los requisitos para la inscripción de alumnos</w:t>
-            </w:r>
-            <w:r>
-              <w:t xml:space="preserve"> a ese curso.</w:t>
+              <w:t>El sistema establece los requisitos para la inscripción de alumnos a ese curso.</w:t>
             </w:r>
           </w:p>
         </w:tc>
@@ -2474,10 +2459,7 @@
               <w:jc w:val="center"/>
             </w:pPr>
             <w:r>
-              <w:t xml:space="preserve">La cantidad de </w:t>
-            </w:r>
-            <w:r>
-              <w:t>cupos no es permitida y se le informa al  alumno el problema.</w:t>
+              <w:t>La cantidad de cupos no es permitida y se le informa al  alumno el problema.</w:t>
             </w:r>
           </w:p>
         </w:tc>
@@ -2708,10 +2690,7 @@
               <w:pStyle w:val="Contenidodelatabla"/>
             </w:pPr>
             <w:r>
-              <w:t>El usuario</w:t>
-            </w:r>
-            <w:r>
-              <w:t xml:space="preserve"> se inscribe en el curso Presencial rellanando la información solicitada por el respectivo contratista del curso y la plataforma.</w:t>
+              <w:t>El usuario se inscribe en el curso Presencial rellanando la información solicitada por el respectivo contratista del curso y la plataforma.</w:t>
             </w:r>
           </w:p>
         </w:tc>
@@ -3371,10 +3350,7 @@
               <w:jc w:val="center"/>
             </w:pPr>
             <w:r>
-              <w:t xml:space="preserve">El </w:t>
-            </w:r>
-            <w:r>
-              <w:t>alumno selecciona la sección de cursos de su interés.</w:t>
+              <w:t>El alumno selecciona la sección de cursos de su interés.</w:t>
             </w:r>
           </w:p>
         </w:tc>
@@ -3865,10 +3841,7 @@
                     <w:pStyle w:val="Contenidodelatabla"/>
                   </w:pPr>
                   <w:r>
-                    <w:t>Se le solicita el pago por el</w:t>
-                  </w:r>
-                  <w:r>
-                    <w:t xml:space="preserve"> curso.</w:t>
+                    <w:t>Se le solicita el pago por el curso.</w:t>
                   </w:r>
                 </w:p>
               </w:tc>
@@ -4083,12 +4056,7 @@
                     <w:pStyle w:val="Contenidodelatabla"/>
                   </w:pPr>
                   <w:r>
-                    <w:t>se le informa al usuario que no se concretó</w:t>
-                  </w:r>
-                  <w:bookmarkStart w:id="1" w:name="_GoBack"/>
-                  <w:bookmarkEnd w:id="1"/>
-                  <w:r>
-                    <w:t xml:space="preserve">  la compra del curso.</w:t>
+                    <w:t>se le informa al usuario que no se concretó  la compra del curso.</w:t>
                   </w:r>
                 </w:p>
               </w:tc>
@@ -4167,10 +4135,7 @@
               <w:pStyle w:val="Contenidodelatabla"/>
             </w:pPr>
             <w:r>
-              <w:t>ACTORES</w:t>
-            </w:r>
-            <w:r>
-              <w:t xml:space="preserve"> :</w:t>
+              <w:t>ACTORES :</w:t>
             </w:r>
           </w:p>
         </w:tc>
@@ -4936,10 +4901,7 @@
             </w:r>
             <w:proofErr w:type="spellStart"/>
             <w:r>
-              <w:t>l</w:t>
-            </w:r>
-            <w:r>
-              <w:t>ogueado</w:t>
+              <w:t>logueado</w:t>
             </w:r>
             <w:proofErr w:type="spellEnd"/>
           </w:p>
@@ -5212,10 +5174,7 @@
             </w:r>
             <w:proofErr w:type="spellStart"/>
             <w:r>
-              <w:t>loguea</w:t>
-            </w:r>
-            <w:r>
-              <w:t>do</w:t>
+              <w:t>logueado</w:t>
             </w:r>
             <w:proofErr w:type="spellEnd"/>
             <w:r>
@@ -5434,10 +5393,7 @@
                     <w:pStyle w:val="Contenidodelatabla"/>
                   </w:pPr>
                   <w:r>
-                    <w:t xml:space="preserve">El usuario rellena la información para la </w:t>
-                  </w:r>
-                  <w:r>
-                    <w:t>solicitud del nuevo curso que desea Contratar</w:t>
+                    <w:t>El usuario rellena la información para la solicitud del nuevo curso que desea Contratar</w:t>
                   </w:r>
                 </w:p>
               </w:tc>
@@ -5686,10 +5642,7 @@
               <w:pStyle w:val="Contenidodelatabla"/>
             </w:pPr>
             <w:r>
-              <w:t xml:space="preserve">El curso fue debidamente </w:t>
-            </w:r>
-            <w:r>
-              <w:t>contratado</w:t>
+              <w:t>El curso fue debidamente contratado</w:t>
             </w:r>
           </w:p>
         </w:tc>
@@ -6405,10 +6358,7 @@
               <w:jc w:val="center"/>
             </w:pPr>
             <w:r>
-              <w:t xml:space="preserve">Los datos </w:t>
-            </w:r>
-            <w:r>
-              <w:t>son almacenados en la base de datos.</w:t>
+              <w:t>Los datos son almacenados en la base de datos.</w:t>
             </w:r>
           </w:p>
         </w:tc>
@@ -6783,10 +6733,7 @@
                     <w:pStyle w:val="Contenidodelatabla"/>
                   </w:pPr>
                   <w:r>
-                    <w:t xml:space="preserve">Contratar </w:t>
-                  </w:r>
-                  <w:r>
-                    <w:t>Instructor</w:t>
+                    <w:t>Contratar Instructor</w:t>
                   </w:r>
                 </w:p>
               </w:tc>
@@ -7403,10 +7350,7 @@
               <w:pStyle w:val="Contenidodelatabla"/>
             </w:pPr>
             <w:r>
-              <w:t xml:space="preserve">El instructor al ser eliminado de la lista y estar impartiendo un curso, primero debe ser sustituido por otro instructor antes de ser </w:t>
-            </w:r>
-            <w:r>
-              <w:t>eliminado.</w:t>
+              <w:t>El instructor al ser eliminado de la lista y estar impartiendo un curso, primero debe ser sustituido por otro instructor antes de ser eliminado.</w:t>
             </w:r>
           </w:p>
         </w:tc>
@@ -7815,10 +7759,7 @@
               <w:pStyle w:val="Contenidodelatabla"/>
             </w:pPr>
             <w:r>
-              <w:t xml:space="preserve">PRECONDICIÓN </w:t>
-            </w:r>
-            <w:r>
-              <w:t>:</w:t>
+              <w:t>PRECONDICIÓN :</w:t>
             </w:r>
           </w:p>
         </w:tc>
@@ -9502,10 +9443,7 @@
               <w:pStyle w:val="Contenidodelatabla"/>
             </w:pPr>
             <w:r>
-              <w:t xml:space="preserve">Subir Documentación Del </w:t>
-            </w:r>
-            <w:r>
-              <w:t>Curso</w:t>
+              <w:t>Subir Documentación Del Curso</w:t>
             </w:r>
           </w:p>
         </w:tc>
@@ -10078,10 +10016,7 @@
               <w:pStyle w:val="Contenidodelatabla"/>
             </w:pPr>
             <w:r>
-              <w:t xml:space="preserve">VERSIÓN </w:t>
-            </w:r>
-            <w:r>
-              <w:t>:</w:t>
+              <w:t>VERSIÓN :</w:t>
             </w:r>
           </w:p>
         </w:tc>

</xml_diff>

<commit_message>
Actualizacion del diagrama de secuencia para crear curso
</commit_message>
<xml_diff>
--- a/Docs/CasosDeUso/Casos de Uso Aprendamos.docx
+++ b/Docs/CasosDeUso/Casos de Uso Aprendamos.docx
@@ -1198,8 +1198,6 @@
             <w:r>
               <w:t>os de cursos ya sea presencial u</w:t>
             </w:r>
-            <w:bookmarkStart w:id="0" w:name="_GoBack"/>
-            <w:bookmarkEnd w:id="0"/>
             <w:r>
               <w:t xml:space="preserve"> online.    </w:t>
             </w:r>
@@ -1469,8 +1467,8 @@
       </w:tr>
     </w:tbl>
     <w:p>
-      <w:bookmarkStart w:id="1" w:name="__DdeLink__1240_2009930408"/>
-      <w:bookmarkEnd w:id="1"/>
+      <w:bookmarkStart w:id="0" w:name="__DdeLink__1240_2009930408"/>
+      <w:bookmarkEnd w:id="0"/>
     </w:p>
     <w:p/>
     <w:tbl>
@@ -6284,6 +6282,11 @@
             <w:r>
               <w:t>Almacena los datos del formular</w:t>
             </w:r>
+            <w:r>
+              <w:t>io</w:t>
+            </w:r>
+            <w:bookmarkStart w:id="1" w:name="_GoBack"/>
+            <w:bookmarkEnd w:id="1"/>
           </w:p>
         </w:tc>
       </w:tr>

</xml_diff>

<commit_message>
Diagrama secuencia observar datos personales
</commit_message>
<xml_diff>
--- a/Docs/CasosDeUso/Casos de Uso Aprendamos.docx
+++ b/Docs/CasosDeUso/Casos de Uso Aprendamos.docx
@@ -750,10 +750,7 @@
               <w:pStyle w:val="Contenidodelatabla"/>
             </w:pPr>
             <w:r>
-              <w:t xml:space="preserve">El usuario se registra con sus datos </w:t>
-            </w:r>
-            <w:r>
-              <w:t>personales a la plataforma aprendamos.</w:t>
+              <w:t>El usuario se registra con sus datos personales a la plataforma aprendamos.</w:t>
             </w:r>
           </w:p>
         </w:tc>
@@ -1049,10 +1046,7 @@
               <w:jc w:val="center"/>
             </w:pPr>
             <w:r>
-              <w:t xml:space="preserve">El sistema va </w:t>
-            </w:r>
-            <w:r>
-              <w:t>almacenado los datos en un formulario.</w:t>
+              <w:t>El sistema va almacenado los datos en un formulario.</w:t>
             </w:r>
           </w:p>
         </w:tc>
@@ -1274,10 +1268,7 @@
               <w:jc w:val="center"/>
             </w:pPr>
             <w:r>
-              <w:t>El sistema la almac</w:t>
-            </w:r>
-            <w:r>
-              <w:t>ena en la base de datos</w:t>
+              <w:t>El sistema la almacena en la base de datos</w:t>
             </w:r>
           </w:p>
         </w:tc>
@@ -1528,10 +1519,7 @@
               <w:pStyle w:val="Contenidodelatabla"/>
             </w:pPr>
             <w:r>
-              <w:t xml:space="preserve">NOMBRE CASO </w:t>
-            </w:r>
-            <w:r>
-              <w:t>DE USO :</w:t>
+              <w:t>NOMBRE CASO DE USO :</w:t>
             </w:r>
           </w:p>
         </w:tc>
@@ -2196,10 +2184,7 @@
               <w:pStyle w:val="Contenidodelatabla"/>
             </w:pPr>
             <w:r>
-              <w:t>POST CON</w:t>
-            </w:r>
-            <w:r>
-              <w:t>DICIÓN :</w:t>
+              <w:t>POST CONDICIÓN :</w:t>
             </w:r>
           </w:p>
         </w:tc>
@@ -2471,16 +2456,11 @@
               <w:jc w:val="center"/>
             </w:pPr>
             <w:r>
-              <w:t xml:space="preserve">Toma la petición y verifica si el </w:t>
-            </w:r>
-            <w:r>
-              <w:t xml:space="preserve">lugar escogido por el alumno es </w:t>
+              <w:t xml:space="preserve">Toma la petición y verifica si el lugar escogido por el alumno es </w:t>
             </w:r>
             <w:r>
               <w:t>válido</w:t>
             </w:r>
-            <w:bookmarkStart w:id="2" w:name="_GoBack"/>
-            <w:bookmarkEnd w:id="2"/>
             <w:r>
               <w:t>.</w:t>
             </w:r>
@@ -2636,10 +2616,7 @@
               <w:jc w:val="center"/>
             </w:pPr>
             <w:r>
-              <w:t>El sistema establece los requisito</w:t>
-            </w:r>
-            <w:r>
-              <w:t>s para la inscripción de alumnos a ese curso.</w:t>
+              <w:t>El sistema establece los requisitos para la inscripción de alumnos a ese curso.</w:t>
             </w:r>
           </w:p>
         </w:tc>
@@ -2891,10 +2868,7 @@
               <w:jc w:val="center"/>
             </w:pPr>
             <w:r>
-              <w:t>Observa el mensaje</w:t>
-            </w:r>
-            <w:r>
-              <w:t xml:space="preserve"> del sistema</w:t>
+              <w:t>Observa el mensaje del sistema</w:t>
             </w:r>
           </w:p>
         </w:tc>
@@ -3106,10 +3080,7 @@
               <w:pStyle w:val="Contenidodelatabla"/>
             </w:pPr>
             <w:r>
-              <w:t xml:space="preserve">Tener los requisitos y tener </w:t>
-            </w:r>
-            <w:r>
-              <w:t>autorización.</w:t>
+              <w:t>Tener los requisitos y tener autorización.</w:t>
             </w:r>
           </w:p>
         </w:tc>
@@ -3250,10 +3221,7 @@
               <w:pStyle w:val="Contenidodelatabla"/>
             </w:pPr>
             <w:r>
-              <w:t>Alumn</w:t>
-            </w:r>
-            <w:r>
-              <w:t>o.</w:t>
+              <w:t>Alumno.</w:t>
             </w:r>
           </w:p>
         </w:tc>
@@ -3457,7 +3425,7 @@
               <w:jc w:val="center"/>
             </w:pPr>
             <w:r>
-              <w:t>Se redirige a o los detalles mas específicos del curso.</w:t>
+              <w:t>Se redirige a o los detalles más específicos del curso.</w:t>
             </w:r>
           </w:p>
         </w:tc>
@@ -4087,10 +4055,7 @@
               <w:pStyle w:val="Contenidodelatabla"/>
             </w:pPr>
             <w:r>
-              <w:t>El usuario quedo debidamente matriculado en el curso</w:t>
-            </w:r>
-            <w:r>
-              <w:t>.</w:t>
+              <w:t>El usuario quedo debidamente matriculado en el curso.</w:t>
             </w:r>
           </w:p>
         </w:tc>
@@ -4848,10 +4813,7 @@
               <w:pStyle w:val="Contenidodelatabla"/>
             </w:pPr>
             <w:r>
-              <w:t xml:space="preserve">Haber </w:t>
-            </w:r>
-            <w:r>
-              <w:t>solicitado la inscripción a un curso.</w:t>
+              <w:t>Haber solicitado la inscripción a un curso.</w:t>
             </w:r>
           </w:p>
         </w:tc>
@@ -5176,10 +5138,7 @@
               <w:pStyle w:val="Contenidodelatabla"/>
             </w:pPr>
             <w:r>
-              <w:t xml:space="preserve">POST </w:t>
-            </w:r>
-            <w:r>
-              <w:t>CONDICIÓN :</w:t>
+              <w:t>POST CONDICIÓN :</w:t>
             </w:r>
           </w:p>
         </w:tc>
@@ -5689,10 +5648,7 @@
               <w:jc w:val="center"/>
             </w:pPr>
             <w:r>
-              <w:t xml:space="preserve">El alumno selecciona la sección respectiva a los datos que desea </w:t>
-            </w:r>
-            <w:r>
-              <w:t>observar</w:t>
+              <w:t>El alumno selecciona la sección respectiva a los datos que desea observar</w:t>
             </w:r>
           </w:p>
         </w:tc>
@@ -5716,7 +5672,15 @@
               <w:jc w:val="center"/>
             </w:pPr>
             <w:r>
-              <w:t xml:space="preserve">El sistema consulta ala base de datos y muestra la información al alumno. </w:t>
+              <w:t xml:space="preserve">El sistema consulta </w:t>
+            </w:r>
+            <w:r>
+              <w:t>a la</w:t>
+            </w:r>
+            <w:bookmarkStart w:id="2" w:name="_GoBack"/>
+            <w:bookmarkEnd w:id="2"/>
+            <w:r>
+              <w:t xml:space="preserve"> base de datos y muestra la información al alumno. </w:t>
             </w:r>
           </w:p>
         </w:tc>
@@ -5936,10 +5900,7 @@
               <w:pStyle w:val="Contenidodelatabla"/>
             </w:pPr>
             <w:r>
-              <w:t xml:space="preserve">Presencial o en </w:t>
-            </w:r>
-            <w:r>
-              <w:t>linea</w:t>
+              <w:t>Presencial o en linea</w:t>
             </w:r>
           </w:p>
         </w:tc>
@@ -6626,10 +6587,7 @@
               <w:pStyle w:val="Contenidodelatabla"/>
             </w:pPr>
             <w:r>
-              <w:t>Al ser contratado</w:t>
-            </w:r>
-            <w:r>
-              <w:t xml:space="preserve"> es agregado ala plataforma</w:t>
+              <w:t>Al ser contratado es agregado ala plataforma</w:t>
             </w:r>
           </w:p>
         </w:tc>
@@ -7051,10 +7009,7 @@
               <w:pStyle w:val="Contenidodelatabla"/>
             </w:pPr>
             <w:r>
-              <w:t xml:space="preserve">Estar debidamente identificado como </w:t>
-            </w:r>
-            <w:r>
-              <w:t>administrador</w:t>
+              <w:t>Estar debidamente identificado como administrador</w:t>
             </w:r>
           </w:p>
         </w:tc>
@@ -7402,10 +7357,7 @@
               <w:pStyle w:val="Contenidodelatabla"/>
             </w:pPr>
             <w:r>
-              <w:t xml:space="preserve">El instructor al ser eliminado de la lista y estar </w:t>
-            </w:r>
-            <w:r>
-              <w:t>impartiendo un curso, primero debe ser sustituido por otro instructor antes de ser eliminado.</w:t>
+              <w:t>El instructor al ser eliminado de la lista y estar impartiendo un curso, primero debe ser sustituido por otro instructor antes de ser eliminado.</w:t>
             </w:r>
           </w:p>
         </w:tc>
@@ -8353,10 +8305,7 @@
               <w:pStyle w:val="Contenidodelatabla"/>
             </w:pPr>
             <w:r>
-              <w:t>El administrador</w:t>
-            </w:r>
-            <w:r>
-              <w:t xml:space="preserve"> crea el curso en línea con un conjunto de clases en vídeo</w:t>
+              <w:t>El administrador crea el curso en línea con un conjunto de clases en vídeo</w:t>
             </w:r>
           </w:p>
         </w:tc>
@@ -9069,10 +9018,7 @@
                     <w:pStyle w:val="Contenidodelatabla"/>
                   </w:pPr>
                   <w:r>
-                    <w:t xml:space="preserve">Agregar  o eliminar </w:t>
-                  </w:r>
-                  <w:r>
-                    <w:t>Contenido.</w:t>
+                    <w:t>Agregar  o eliminar Contenido.</w:t>
                   </w:r>
                 </w:p>
               </w:tc>
@@ -9847,10 +9793,7 @@
               <w:pStyle w:val="Contenidodelatabla"/>
             </w:pPr>
             <w:r>
-              <w:t xml:space="preserve">DESCRIPCIÓN </w:t>
-            </w:r>
-            <w:r>
-              <w:t>:</w:t>
+              <w:t>DESCRIPCIÓN :</w:t>
             </w:r>
           </w:p>
         </w:tc>
@@ -10237,7 +10180,7 @@
       <w:rPr>
         <w:noProof/>
       </w:rPr>
-      <w:t>1</w:t>
+      <w:t>6</w:t>
     </w:r>
     <w:r>
       <w:fldChar w:fldCharType="end"/>

</xml_diff>

<commit_message>
Diagrama secuencia crear instructor
</commit_message>
<xml_diff>
--- a/Docs/CasosDeUso/Casos de Uso Aprendamos.docx
+++ b/Docs/CasosDeUso/Casos de Uso Aprendamos.docx
@@ -5677,8 +5677,6 @@
             <w:r>
               <w:t>a la</w:t>
             </w:r>
-            <w:bookmarkStart w:id="2" w:name="_GoBack"/>
-            <w:bookmarkEnd w:id="2"/>
             <w:r>
               <w:t xml:space="preserve"> base de datos y muestra la información al alumno. </w:t>
             </w:r>
@@ -5900,7 +5898,10 @@
               <w:pStyle w:val="Contenidodelatabla"/>
             </w:pPr>
             <w:r>
-              <w:t>Presencial o en linea</w:t>
+              <w:t xml:space="preserve">Presencial o en </w:t>
+            </w:r>
+            <w:r>
+              <w:t>línea</w:t>
             </w:r>
           </w:p>
         </w:tc>
@@ -6587,7 +6588,15 @@
               <w:pStyle w:val="Contenidodelatabla"/>
             </w:pPr>
             <w:r>
-              <w:t>Al ser contratado es agregado ala plataforma</w:t>
+              <w:t xml:space="preserve">Al ser contratado es agregado </w:t>
+            </w:r>
+            <w:r>
+              <w:t>a la</w:t>
+            </w:r>
+            <w:bookmarkStart w:id="2" w:name="_GoBack"/>
+            <w:bookmarkEnd w:id="2"/>
+            <w:r>
+              <w:t xml:space="preserve"> plataforma</w:t>
             </w:r>
           </w:p>
         </w:tc>
@@ -10180,7 +10189,7 @@
       <w:rPr>
         <w:noProof/>
       </w:rPr>
-      <w:t>6</w:t>
+      <w:t>8</w:t>
     </w:r>
     <w:r>
       <w:fldChar w:fldCharType="end"/>

</xml_diff>

<commit_message>
Diagrama secuencia modificar cursos
</commit_message>
<xml_diff>
--- a/Docs/CasosDeUso/Casos de Uso Aprendamos.docx
+++ b/Docs/CasosDeUso/Casos de Uso Aprendamos.docx
@@ -6593,8 +6593,6 @@
             <w:r>
               <w:t>a la</w:t>
             </w:r>
-            <w:bookmarkStart w:id="2" w:name="_GoBack"/>
-            <w:bookmarkEnd w:id="2"/>
             <w:r>
               <w:t xml:space="preserve"> plataforma</w:t>
             </w:r>
@@ -9615,8 +9613,8 @@
       </w:tr>
     </w:tbl>
     <w:p>
-      <w:bookmarkStart w:id="3" w:name="__DdeLink__205_837995700"/>
-      <w:bookmarkEnd w:id="3"/>
+      <w:bookmarkStart w:id="2" w:name="__DdeLink__205_837995700"/>
+      <w:bookmarkEnd w:id="2"/>
     </w:p>
     <w:p/>
     <w:p/>
@@ -10085,7 +10083,15 @@
               <w:pStyle w:val="Contenidodelatabla"/>
             </w:pPr>
             <w:r>
-              <w:t>El usuario debe subir las asignaciones dadas por el instructor ala plataforma.</w:t>
+              <w:t>El usuario debe subir las asignaciones dadas por el instructor a</w:t>
+            </w:r>
+            <w:r>
+              <w:t xml:space="preserve"> </w:t>
+            </w:r>
+            <w:bookmarkStart w:id="3" w:name="_GoBack"/>
+            <w:bookmarkEnd w:id="3"/>
+            <w:r>
+              <w:t>la plataforma.</w:t>
             </w:r>
           </w:p>
         </w:tc>
@@ -10189,7 +10195,7 @@
       <w:rPr>
         <w:noProof/>
       </w:rPr>
-      <w:t>8</w:t>
+      <w:t>9</w:t>
     </w:r>
     <w:r>
       <w:fldChar w:fldCharType="end"/>

</xml_diff>